<commit_message>
Adicionando alteração no arquivo metodologia
Atualizando a metodologia.
</commit_message>
<xml_diff>
--- a/Relatorio-Tecnico/metodologia.docx
+++ b/Relatorio-Tecnico/metodologia.docx
@@ -70,7 +70,6 @@
         </w:rPr>
         <w:t xml:space="preserve">Nesse </w:t>
       </w:r>
-      <w:proofErr w:type="spellStart"/>
       <w:r>
         <w:rPr>
           <w:rFonts w:ascii="Arial" w:hAnsi="Arial" w:eastAsia="Arial" w:cs="Arial"/>
@@ -81,18 +80,16 @@
         </w:rPr>
         <w:t>projeto</w:t>
       </w:r>
-      <w:proofErr w:type="spellEnd"/>
-      <w:r>
-        <w:rPr>
-          <w:rFonts w:ascii="Arial" w:hAnsi="Arial" w:eastAsia="Arial" w:cs="Arial"/>
-          <w:b w:val="0"/>
-          <w:bCs w:val="0"/>
-          <w:sz w:val="24"/>
-          <w:szCs w:val="24"/>
-        </w:rPr>
-        <w:t xml:space="preserve"> </w:t>
-      </w:r>
-      <w:proofErr w:type="spellStart"/>
+      <w:r>
+        <w:rPr>
+          <w:rFonts w:ascii="Arial" w:hAnsi="Arial" w:eastAsia="Arial" w:cs="Arial"/>
+          <w:b w:val="0"/>
+          <w:bCs w:val="0"/>
+          <w:sz w:val="24"/>
+          <w:szCs w:val="24"/>
+        </w:rPr>
+        <w:t xml:space="preserve"> </w:t>
+      </w:r>
       <w:r>
         <w:rPr>
           <w:rFonts w:ascii="Arial" w:hAnsi="Arial" w:eastAsia="Arial" w:cs="Arial"/>
@@ -103,18 +100,16 @@
         </w:rPr>
         <w:t>onde</w:t>
       </w:r>
-      <w:proofErr w:type="spellEnd"/>
-      <w:r>
-        <w:rPr>
-          <w:rFonts w:ascii="Arial" w:hAnsi="Arial" w:eastAsia="Arial" w:cs="Arial"/>
-          <w:b w:val="0"/>
-          <w:bCs w:val="0"/>
-          <w:sz w:val="24"/>
-          <w:szCs w:val="24"/>
-        </w:rPr>
-        <w:t xml:space="preserve"> </w:t>
-      </w:r>
-      <w:proofErr w:type="spellStart"/>
+      <w:r>
+        <w:rPr>
+          <w:rFonts w:ascii="Arial" w:hAnsi="Arial" w:eastAsia="Arial" w:cs="Arial"/>
+          <w:b w:val="0"/>
+          <w:bCs w:val="0"/>
+          <w:sz w:val="24"/>
+          <w:szCs w:val="24"/>
+        </w:rPr>
+        <w:t xml:space="preserve"> </w:t>
+      </w:r>
       <w:r>
         <w:rPr>
           <w:rFonts w:ascii="Arial" w:hAnsi="Arial" w:eastAsia="Arial" w:cs="Arial"/>
@@ -125,18 +120,16 @@
         </w:rPr>
         <w:t>será</w:t>
       </w:r>
-      <w:proofErr w:type="spellEnd"/>
-      <w:r>
-        <w:rPr>
-          <w:rFonts w:ascii="Arial" w:hAnsi="Arial" w:eastAsia="Arial" w:cs="Arial"/>
-          <w:b w:val="0"/>
-          <w:bCs w:val="0"/>
-          <w:sz w:val="24"/>
-          <w:szCs w:val="24"/>
-        </w:rPr>
-        <w:t xml:space="preserve"> </w:t>
-      </w:r>
-      <w:proofErr w:type="spellStart"/>
+      <w:r>
+        <w:rPr>
+          <w:rFonts w:ascii="Arial" w:hAnsi="Arial" w:eastAsia="Arial" w:cs="Arial"/>
+          <w:b w:val="0"/>
+          <w:bCs w:val="0"/>
+          <w:sz w:val="24"/>
+          <w:szCs w:val="24"/>
+        </w:rPr>
+        <w:t xml:space="preserve"> </w:t>
+      </w:r>
       <w:r>
         <w:rPr>
           <w:rFonts w:ascii="Arial" w:hAnsi="Arial" w:eastAsia="Arial" w:cs="Arial"/>
@@ -147,7 +140,6 @@
         </w:rPr>
         <w:t>criado</w:t>
       </w:r>
-      <w:proofErr w:type="spellEnd"/>
       <w:r>
         <w:rPr>
           <w:rFonts w:ascii="Arial" w:hAnsi="Arial" w:eastAsia="Arial" w:cs="Arial"/>
@@ -168,7 +160,6 @@
         </w:rPr>
         <w:t xml:space="preserve"> </w:t>
       </w:r>
-      <w:proofErr w:type="spellStart"/>
       <w:r>
         <w:rPr>
           <w:rFonts w:ascii="Arial" w:hAnsi="Arial" w:eastAsia="Arial" w:cs="Arial"/>
@@ -189,7 +180,6 @@
         </w:rPr>
         <w:t>remos</w:t>
       </w:r>
-      <w:proofErr w:type="spellEnd"/>
       <w:r>
         <w:rPr>
           <w:rFonts w:ascii="Arial" w:hAnsi="Arial" w:eastAsia="Arial" w:cs="Arial"/>
@@ -200,7 +190,6 @@
         </w:rPr>
         <w:t xml:space="preserve"> as </w:t>
       </w:r>
-      <w:proofErr w:type="spellStart"/>
       <w:r>
         <w:rPr>
           <w:rFonts w:ascii="Arial" w:hAnsi="Arial" w:eastAsia="Arial" w:cs="Arial"/>
@@ -211,7 +200,6 @@
         </w:rPr>
         <w:t>linguagens</w:t>
       </w:r>
-      <w:proofErr w:type="spellEnd"/>
       <w:r>
         <w:rPr>
           <w:rFonts w:ascii="Arial" w:hAnsi="Arial" w:eastAsia="Arial" w:cs="Arial"/>
@@ -222,7 +210,6 @@
         </w:rPr>
         <w:t xml:space="preserve"> de </w:t>
       </w:r>
-      <w:proofErr w:type="spellStart"/>
       <w:r>
         <w:rPr>
           <w:rFonts w:ascii="Arial" w:hAnsi="Arial" w:eastAsia="Arial" w:cs="Arial"/>
@@ -233,7 +220,6 @@
         </w:rPr>
         <w:t>programação</w:t>
       </w:r>
-      <w:proofErr w:type="spellEnd"/>
       <w:r>
         <w:rPr>
           <w:rFonts w:ascii="Arial" w:hAnsi="Arial" w:eastAsia="Arial" w:cs="Arial"/>
@@ -264,7 +250,6 @@
         </w:rPr>
         <w:t xml:space="preserve">as </w:t>
       </w:r>
-      <w:proofErr w:type="spellStart"/>
       <w:r>
         <w:rPr>
           <w:rFonts w:ascii="Arial" w:hAnsi="Arial" w:eastAsia="Arial" w:cs="Arial"/>
@@ -275,18 +260,16 @@
         </w:rPr>
         <w:t>tecnologias</w:t>
       </w:r>
-      <w:proofErr w:type="spellEnd"/>
-      <w:r>
-        <w:rPr>
-          <w:rFonts w:ascii="Arial" w:hAnsi="Arial" w:eastAsia="Arial" w:cs="Arial"/>
-          <w:b w:val="0"/>
-          <w:bCs w:val="0"/>
-          <w:sz w:val="24"/>
-          <w:szCs w:val="24"/>
-        </w:rPr>
-        <w:t xml:space="preserve"> </w:t>
-      </w:r>
-      <w:proofErr w:type="spellStart"/>
+      <w:r>
+        <w:rPr>
+          <w:rFonts w:ascii="Arial" w:hAnsi="Arial" w:eastAsia="Arial" w:cs="Arial"/>
+          <w:b w:val="0"/>
+          <w:bCs w:val="0"/>
+          <w:sz w:val="24"/>
+          <w:szCs w:val="24"/>
+        </w:rPr>
+        <w:t xml:space="preserve"> </w:t>
+      </w:r>
       <w:r>
         <w:rPr>
           <w:rFonts w:ascii="Arial" w:hAnsi="Arial" w:eastAsia="Arial" w:cs="Arial"/>
@@ -297,7 +280,6 @@
         </w:rPr>
         <w:t>fundamentais</w:t>
       </w:r>
-      <w:proofErr w:type="spellEnd"/>
       <w:r>
         <w:rPr>
           <w:rFonts w:ascii="Arial" w:hAnsi="Arial" w:eastAsia="Arial" w:cs="Arial"/>
@@ -328,7 +310,6 @@
         </w:rPr>
         <w:t xml:space="preserve">o </w:t>
       </w:r>
-      <w:proofErr w:type="spellStart"/>
       <w:r>
         <w:rPr>
           <w:rFonts w:ascii="Arial" w:hAnsi="Arial" w:eastAsia="Arial" w:cs="Arial"/>
@@ -339,7 +320,6 @@
         </w:rPr>
         <w:t>desenvolvimento</w:t>
       </w:r>
-      <w:proofErr w:type="spellEnd"/>
       <w:r>
         <w:rPr>
           <w:rFonts w:ascii="Arial" w:hAnsi="Arial" w:eastAsia="Arial" w:cs="Arial"/>
@@ -370,7 +350,6 @@
         </w:rPr>
         <w:t xml:space="preserve"> que </w:t>
       </w:r>
-      <w:proofErr w:type="spellStart"/>
       <w:r>
         <w:rPr>
           <w:rFonts w:ascii="Arial" w:hAnsi="Arial" w:eastAsia="Arial" w:cs="Arial"/>
@@ -381,7 +360,6 @@
         </w:rPr>
         <w:t>são</w:t>
       </w:r>
-      <w:proofErr w:type="spellEnd"/>
       <w:r>
         <w:rPr>
           <w:rFonts w:ascii="Arial" w:hAnsi="Arial" w:eastAsia="Arial" w:cs="Arial"/>
@@ -412,7 +390,6 @@
         </w:rPr>
         <w:t xml:space="preserve">junto com o CSS </w:t>
       </w:r>
-      <w:proofErr w:type="spellStart"/>
       <w:r>
         <w:rPr>
           <w:rFonts w:ascii="Arial" w:hAnsi="Arial" w:eastAsia="Arial" w:cs="Arial"/>
@@ -423,18 +400,16 @@
         </w:rPr>
         <w:t>será</w:t>
       </w:r>
-      <w:proofErr w:type="spellEnd"/>
-      <w:r>
-        <w:rPr>
-          <w:rFonts w:ascii="Arial" w:hAnsi="Arial" w:eastAsia="Arial" w:cs="Arial"/>
-          <w:b w:val="0"/>
-          <w:bCs w:val="0"/>
-          <w:sz w:val="24"/>
-          <w:szCs w:val="24"/>
-        </w:rPr>
-        <w:t xml:space="preserve"> </w:t>
-      </w:r>
-      <w:proofErr w:type="spellStart"/>
+      <w:r>
+        <w:rPr>
+          <w:rFonts w:ascii="Arial" w:hAnsi="Arial" w:eastAsia="Arial" w:cs="Arial"/>
+          <w:b w:val="0"/>
+          <w:bCs w:val="0"/>
+          <w:sz w:val="24"/>
+          <w:szCs w:val="24"/>
+        </w:rPr>
+        <w:t xml:space="preserve"> </w:t>
+      </w:r>
       <w:r>
         <w:rPr>
           <w:rFonts w:ascii="Arial" w:hAnsi="Arial" w:eastAsia="Arial" w:cs="Arial"/>
@@ -445,7 +420,6 @@
         </w:rPr>
         <w:t>utilizado</w:t>
       </w:r>
-      <w:proofErr w:type="spellEnd"/>
       <w:r>
         <w:rPr>
           <w:rFonts w:ascii="Arial" w:hAnsi="Arial" w:eastAsia="Arial" w:cs="Arial"/>
@@ -466,7 +440,6 @@
         </w:rPr>
         <w:t xml:space="preserve">o Framework Bootstrap. Para </w:t>
       </w:r>
-      <w:proofErr w:type="spellStart"/>
       <w:r>
         <w:rPr>
           <w:rFonts w:ascii="Arial" w:hAnsi="Arial" w:eastAsia="Arial" w:cs="Arial"/>
@@ -477,7 +450,6 @@
         </w:rPr>
         <w:t>contruir</w:t>
       </w:r>
-      <w:proofErr w:type="spellEnd"/>
       <w:r>
         <w:rPr>
           <w:rFonts w:ascii="Arial" w:hAnsi="Arial" w:eastAsia="Arial" w:cs="Arial"/>
@@ -498,7 +470,6 @@
         </w:rPr>
         <w:t xml:space="preserve"> base de dados </w:t>
       </w:r>
-      <w:proofErr w:type="spellStart"/>
       <w:r>
         <w:rPr>
           <w:rFonts w:ascii="Arial" w:hAnsi="Arial" w:eastAsia="Arial" w:cs="Arial"/>
@@ -509,18 +480,16 @@
         </w:rPr>
         <w:t>será</w:t>
       </w:r>
-      <w:proofErr w:type="spellEnd"/>
-      <w:r>
-        <w:rPr>
-          <w:rFonts w:ascii="Arial" w:hAnsi="Arial" w:eastAsia="Arial" w:cs="Arial"/>
-          <w:b w:val="0"/>
-          <w:bCs w:val="0"/>
-          <w:sz w:val="24"/>
-          <w:szCs w:val="24"/>
-        </w:rPr>
-        <w:t xml:space="preserve"> </w:t>
-      </w:r>
-      <w:proofErr w:type="spellStart"/>
+      <w:r>
+        <w:rPr>
+          <w:rFonts w:ascii="Arial" w:hAnsi="Arial" w:eastAsia="Arial" w:cs="Arial"/>
+          <w:b w:val="0"/>
+          <w:bCs w:val="0"/>
+          <w:sz w:val="24"/>
+          <w:szCs w:val="24"/>
+        </w:rPr>
+        <w:t xml:space="preserve"> </w:t>
+      </w:r>
       <w:r>
         <w:rPr>
           <w:rFonts w:ascii="Arial" w:hAnsi="Arial" w:eastAsia="Arial" w:cs="Arial"/>
@@ -531,7 +500,6 @@
         </w:rPr>
         <w:t>utilizado</w:t>
       </w:r>
-      <w:proofErr w:type="spellEnd"/>
       <w:r>
         <w:rPr>
           <w:rFonts w:ascii="Arial" w:hAnsi="Arial" w:eastAsia="Arial" w:cs="Arial"/>
@@ -552,7 +520,6 @@
         </w:rPr>
         <w:t xml:space="preserve"> com o </w:t>
       </w:r>
-      <w:proofErr w:type="spellStart"/>
       <w:r>
         <w:rPr>
           <w:rFonts w:ascii="Arial" w:hAnsi="Arial" w:eastAsia="Arial" w:cs="Arial"/>
@@ -583,7 +550,6 @@
         </w:rPr>
         <w:t>lio</w:t>
       </w:r>
-      <w:proofErr w:type="spellEnd"/>
       <w:r>
         <w:rPr>
           <w:rFonts w:ascii="Arial" w:hAnsi="Arial" w:eastAsia="Arial" w:cs="Arial"/>
@@ -602,7 +568,2835 @@
           <w:sz w:val="24"/>
           <w:szCs w:val="24"/>
         </w:rPr>
-        <w:t>, para a administração da base de dados.</w:t>
+        <w:t xml:space="preserve">, para </w:t>
+      </w:r>
+      <w:r>
+        <w:rPr>
+          <w:rFonts w:ascii="Arial" w:hAnsi="Arial" w:eastAsia="Arial" w:cs="Arial"/>
+          <w:b w:val="0"/>
+          <w:bCs w:val="0"/>
+          <w:sz w:val="24"/>
+          <w:szCs w:val="24"/>
+        </w:rPr>
+        <w:t>a</w:t>
+      </w:r>
+      <w:r>
+        <w:rPr>
+          <w:rFonts w:ascii="Arial" w:hAnsi="Arial" w:eastAsia="Arial" w:cs="Arial"/>
+          <w:b w:val="0"/>
+          <w:bCs w:val="0"/>
+          <w:sz w:val="24"/>
+          <w:szCs w:val="24"/>
+        </w:rPr>
+        <w:t xml:space="preserve"> </w:t>
+      </w:r>
+      <w:r>
+        <w:rPr>
+          <w:rFonts w:ascii="Arial" w:hAnsi="Arial" w:eastAsia="Arial" w:cs="Arial"/>
+          <w:b w:val="0"/>
+          <w:bCs w:val="0"/>
+          <w:sz w:val="24"/>
+          <w:szCs w:val="24"/>
+        </w:rPr>
+        <w:t>administração</w:t>
+      </w:r>
+      <w:r>
+        <w:rPr>
+          <w:rFonts w:ascii="Arial" w:hAnsi="Arial" w:eastAsia="Arial" w:cs="Arial"/>
+          <w:b w:val="0"/>
+          <w:bCs w:val="0"/>
+          <w:sz w:val="24"/>
+          <w:szCs w:val="24"/>
+        </w:rPr>
+        <w:t xml:space="preserve"> da base de dados.</w:t>
+      </w:r>
+      <w:r>
+        <w:rPr>
+          <w:rFonts w:ascii="Arial" w:hAnsi="Arial" w:eastAsia="Arial" w:cs="Arial"/>
+          <w:b w:val="0"/>
+          <w:bCs w:val="0"/>
+          <w:sz w:val="24"/>
+          <w:szCs w:val="24"/>
+        </w:rPr>
+        <w:t xml:space="preserve"> As </w:t>
+      </w:r>
+      <w:proofErr w:type="spellStart"/>
+      <w:r>
+        <w:rPr>
+          <w:rFonts w:ascii="Arial" w:hAnsi="Arial" w:eastAsia="Arial" w:cs="Arial"/>
+          <w:b w:val="0"/>
+          <w:bCs w:val="0"/>
+          <w:sz w:val="24"/>
+          <w:szCs w:val="24"/>
+        </w:rPr>
+        <w:t>t</w:t>
+      </w:r>
+      <w:r>
+        <w:rPr>
+          <w:rFonts w:ascii="Arial" w:hAnsi="Arial" w:eastAsia="Arial" w:cs="Arial"/>
+          <w:b w:val="0"/>
+          <w:bCs w:val="0"/>
+          <w:sz w:val="24"/>
+          <w:szCs w:val="24"/>
+        </w:rPr>
+        <w:t>e</w:t>
+      </w:r>
+      <w:r>
+        <w:rPr>
+          <w:rFonts w:ascii="Arial" w:hAnsi="Arial" w:eastAsia="Arial" w:cs="Arial"/>
+          <w:b w:val="0"/>
+          <w:bCs w:val="0"/>
+          <w:sz w:val="24"/>
+          <w:szCs w:val="24"/>
+        </w:rPr>
+        <w:t>c</w:t>
+      </w:r>
+      <w:r>
+        <w:rPr>
+          <w:rFonts w:ascii="Arial" w:hAnsi="Arial" w:eastAsia="Arial" w:cs="Arial"/>
+          <w:b w:val="0"/>
+          <w:bCs w:val="0"/>
+          <w:sz w:val="24"/>
+          <w:szCs w:val="24"/>
+        </w:rPr>
+        <w:t>n</w:t>
+      </w:r>
+      <w:r>
+        <w:rPr>
+          <w:rFonts w:ascii="Arial" w:hAnsi="Arial" w:eastAsia="Arial" w:cs="Arial"/>
+          <w:b w:val="0"/>
+          <w:bCs w:val="0"/>
+          <w:sz w:val="24"/>
+          <w:szCs w:val="24"/>
+        </w:rPr>
+        <w:t>o</w:t>
+      </w:r>
+      <w:r>
+        <w:rPr>
+          <w:rFonts w:ascii="Arial" w:hAnsi="Arial" w:eastAsia="Arial" w:cs="Arial"/>
+          <w:b w:val="0"/>
+          <w:bCs w:val="0"/>
+          <w:sz w:val="24"/>
+          <w:szCs w:val="24"/>
+        </w:rPr>
+        <w:t>l</w:t>
+      </w:r>
+      <w:r>
+        <w:rPr>
+          <w:rFonts w:ascii="Arial" w:hAnsi="Arial" w:eastAsia="Arial" w:cs="Arial"/>
+          <w:b w:val="0"/>
+          <w:bCs w:val="0"/>
+          <w:sz w:val="24"/>
+          <w:szCs w:val="24"/>
+        </w:rPr>
+        <w:t>o</w:t>
+      </w:r>
+      <w:r>
+        <w:rPr>
+          <w:rFonts w:ascii="Arial" w:hAnsi="Arial" w:eastAsia="Arial" w:cs="Arial"/>
+          <w:b w:val="0"/>
+          <w:bCs w:val="0"/>
+          <w:sz w:val="24"/>
+          <w:szCs w:val="24"/>
+        </w:rPr>
+        <w:t>g</w:t>
+      </w:r>
+      <w:r>
+        <w:rPr>
+          <w:rFonts w:ascii="Arial" w:hAnsi="Arial" w:eastAsia="Arial" w:cs="Arial"/>
+          <w:b w:val="0"/>
+          <w:bCs w:val="0"/>
+          <w:sz w:val="24"/>
+          <w:szCs w:val="24"/>
+        </w:rPr>
+        <w:t>i</w:t>
+      </w:r>
+      <w:r>
+        <w:rPr>
+          <w:rFonts w:ascii="Arial" w:hAnsi="Arial" w:eastAsia="Arial" w:cs="Arial"/>
+          <w:b w:val="0"/>
+          <w:bCs w:val="0"/>
+          <w:sz w:val="24"/>
+          <w:szCs w:val="24"/>
+        </w:rPr>
+        <w:t>a</w:t>
+      </w:r>
+      <w:r>
+        <w:rPr>
+          <w:rFonts w:ascii="Arial" w:hAnsi="Arial" w:eastAsia="Arial" w:cs="Arial"/>
+          <w:b w:val="0"/>
+          <w:bCs w:val="0"/>
+          <w:sz w:val="24"/>
+          <w:szCs w:val="24"/>
+        </w:rPr>
+        <w:t>s</w:t>
+      </w:r>
+      <w:proofErr w:type="spellEnd"/>
+      <w:r>
+        <w:rPr>
+          <w:rFonts w:ascii="Arial" w:hAnsi="Arial" w:eastAsia="Arial" w:cs="Arial"/>
+          <w:b w:val="0"/>
+          <w:bCs w:val="0"/>
+          <w:sz w:val="24"/>
+          <w:szCs w:val="24"/>
+        </w:rPr>
+        <w:t xml:space="preserve"> JavaScript, HTML, CSS</w:t>
+      </w:r>
+      <w:r>
+        <w:rPr>
+          <w:rFonts w:ascii="Arial" w:hAnsi="Arial" w:eastAsia="Arial" w:cs="Arial"/>
+          <w:b w:val="0"/>
+          <w:bCs w:val="0"/>
+          <w:sz w:val="24"/>
+          <w:szCs w:val="24"/>
+        </w:rPr>
+        <w:t xml:space="preserve"> </w:t>
+      </w:r>
+      <w:r>
+        <w:rPr>
+          <w:rFonts w:ascii="Arial" w:hAnsi="Arial" w:eastAsia="Arial" w:cs="Arial"/>
+          <w:b w:val="0"/>
+          <w:bCs w:val="0"/>
+          <w:sz w:val="24"/>
+          <w:szCs w:val="24"/>
+        </w:rPr>
+        <w:t>e</w:t>
+      </w:r>
+      <w:r>
+        <w:rPr>
+          <w:rFonts w:ascii="Arial" w:hAnsi="Arial" w:eastAsia="Arial" w:cs="Arial"/>
+          <w:b w:val="0"/>
+          <w:bCs w:val="0"/>
+          <w:sz w:val="24"/>
+          <w:szCs w:val="24"/>
+        </w:rPr>
+        <w:t xml:space="preserve"> </w:t>
+      </w:r>
+      <w:r>
+        <w:rPr>
+          <w:rFonts w:ascii="Arial" w:hAnsi="Arial" w:eastAsia="Arial" w:cs="Arial"/>
+          <w:b w:val="0"/>
+          <w:bCs w:val="0"/>
+          <w:sz w:val="24"/>
+          <w:szCs w:val="24"/>
+        </w:rPr>
+        <w:t>B</w:t>
+      </w:r>
+      <w:r>
+        <w:rPr>
+          <w:rFonts w:ascii="Arial" w:hAnsi="Arial" w:eastAsia="Arial" w:cs="Arial"/>
+          <w:b w:val="0"/>
+          <w:bCs w:val="0"/>
+          <w:sz w:val="24"/>
+          <w:szCs w:val="24"/>
+        </w:rPr>
+        <w:t>o</w:t>
+      </w:r>
+      <w:r>
+        <w:rPr>
+          <w:rFonts w:ascii="Arial" w:hAnsi="Arial" w:eastAsia="Arial" w:cs="Arial"/>
+          <w:b w:val="0"/>
+          <w:bCs w:val="0"/>
+          <w:sz w:val="24"/>
+          <w:szCs w:val="24"/>
+        </w:rPr>
+        <w:t>o</w:t>
+      </w:r>
+      <w:r>
+        <w:rPr>
+          <w:rFonts w:ascii="Arial" w:hAnsi="Arial" w:eastAsia="Arial" w:cs="Arial"/>
+          <w:b w:val="0"/>
+          <w:bCs w:val="0"/>
+          <w:sz w:val="24"/>
+          <w:szCs w:val="24"/>
+        </w:rPr>
+        <w:t>t</w:t>
+      </w:r>
+      <w:r>
+        <w:rPr>
+          <w:rFonts w:ascii="Arial" w:hAnsi="Arial" w:eastAsia="Arial" w:cs="Arial"/>
+          <w:b w:val="0"/>
+          <w:bCs w:val="0"/>
+          <w:sz w:val="24"/>
+          <w:szCs w:val="24"/>
+        </w:rPr>
+        <w:t>s</w:t>
+      </w:r>
+      <w:r>
+        <w:rPr>
+          <w:rFonts w:ascii="Arial" w:hAnsi="Arial" w:eastAsia="Arial" w:cs="Arial"/>
+          <w:b w:val="0"/>
+          <w:bCs w:val="0"/>
+          <w:sz w:val="24"/>
+          <w:szCs w:val="24"/>
+        </w:rPr>
+        <w:t>t</w:t>
+      </w:r>
+      <w:r>
+        <w:rPr>
+          <w:rFonts w:ascii="Arial" w:hAnsi="Arial" w:eastAsia="Arial" w:cs="Arial"/>
+          <w:b w:val="0"/>
+          <w:bCs w:val="0"/>
+          <w:sz w:val="24"/>
+          <w:szCs w:val="24"/>
+        </w:rPr>
+        <w:t>r</w:t>
+      </w:r>
+      <w:r>
+        <w:rPr>
+          <w:rFonts w:ascii="Arial" w:hAnsi="Arial" w:eastAsia="Arial" w:cs="Arial"/>
+          <w:b w:val="0"/>
+          <w:bCs w:val="0"/>
+          <w:sz w:val="24"/>
+          <w:szCs w:val="24"/>
+        </w:rPr>
+        <w:t>a</w:t>
+      </w:r>
+      <w:r>
+        <w:rPr>
+          <w:rFonts w:ascii="Arial" w:hAnsi="Arial" w:eastAsia="Arial" w:cs="Arial"/>
+          <w:b w:val="0"/>
+          <w:bCs w:val="0"/>
+          <w:sz w:val="24"/>
+          <w:szCs w:val="24"/>
+        </w:rPr>
+        <w:t>p</w:t>
+      </w:r>
+      <w:r>
+        <w:rPr>
+          <w:rFonts w:ascii="Arial" w:hAnsi="Arial" w:eastAsia="Arial" w:cs="Arial"/>
+          <w:b w:val="0"/>
+          <w:bCs w:val="0"/>
+          <w:sz w:val="24"/>
+          <w:szCs w:val="24"/>
+        </w:rPr>
+        <w:t xml:space="preserve"> </w:t>
+      </w:r>
+      <w:proofErr w:type="spellStart"/>
+      <w:r>
+        <w:rPr>
+          <w:rFonts w:ascii="Arial" w:hAnsi="Arial" w:eastAsia="Arial" w:cs="Arial"/>
+          <w:b w:val="0"/>
+          <w:bCs w:val="0"/>
+          <w:sz w:val="24"/>
+          <w:szCs w:val="24"/>
+        </w:rPr>
+        <w:t>co</w:t>
+      </w:r>
+      <w:r>
+        <w:rPr>
+          <w:rFonts w:ascii="Arial" w:hAnsi="Arial" w:eastAsia="Arial" w:cs="Arial"/>
+          <w:b w:val="0"/>
+          <w:bCs w:val="0"/>
+          <w:sz w:val="24"/>
+          <w:szCs w:val="24"/>
+        </w:rPr>
+        <w:t>m</w:t>
+      </w:r>
+      <w:r>
+        <w:rPr>
+          <w:rFonts w:ascii="Arial" w:hAnsi="Arial" w:eastAsia="Arial" w:cs="Arial"/>
+          <w:b w:val="0"/>
+          <w:bCs w:val="0"/>
+          <w:sz w:val="24"/>
+          <w:szCs w:val="24"/>
+        </w:rPr>
+        <w:t>p</w:t>
+      </w:r>
+      <w:r>
+        <w:rPr>
+          <w:rFonts w:ascii="Arial" w:hAnsi="Arial" w:eastAsia="Arial" w:cs="Arial"/>
+          <w:b w:val="0"/>
+          <w:bCs w:val="0"/>
+          <w:sz w:val="24"/>
+          <w:szCs w:val="24"/>
+        </w:rPr>
+        <w:t>o</w:t>
+      </w:r>
+      <w:r>
+        <w:rPr>
+          <w:rFonts w:ascii="Arial" w:hAnsi="Arial" w:eastAsia="Arial" w:cs="Arial"/>
+          <w:b w:val="0"/>
+          <w:bCs w:val="0"/>
+          <w:sz w:val="24"/>
+          <w:szCs w:val="24"/>
+        </w:rPr>
+        <w:t>n</w:t>
+      </w:r>
+      <w:r>
+        <w:rPr>
+          <w:rFonts w:ascii="Arial" w:hAnsi="Arial" w:eastAsia="Arial" w:cs="Arial"/>
+          <w:b w:val="0"/>
+          <w:bCs w:val="0"/>
+          <w:sz w:val="24"/>
+          <w:szCs w:val="24"/>
+        </w:rPr>
+        <w:t>d</w:t>
+      </w:r>
+      <w:r>
+        <w:rPr>
+          <w:rFonts w:ascii="Arial" w:hAnsi="Arial" w:eastAsia="Arial" w:cs="Arial"/>
+          <w:b w:val="0"/>
+          <w:bCs w:val="0"/>
+          <w:sz w:val="24"/>
+          <w:szCs w:val="24"/>
+        </w:rPr>
+        <w:t>o</w:t>
+      </w:r>
+      <w:proofErr w:type="spellEnd"/>
+      <w:r>
+        <w:rPr>
+          <w:rFonts w:ascii="Arial" w:hAnsi="Arial" w:eastAsia="Arial" w:cs="Arial"/>
+          <w:b w:val="0"/>
+          <w:bCs w:val="0"/>
+          <w:sz w:val="24"/>
+          <w:szCs w:val="24"/>
+        </w:rPr>
+        <w:t xml:space="preserve"> </w:t>
+      </w:r>
+      <w:r>
+        <w:rPr>
+          <w:rFonts w:ascii="Arial" w:hAnsi="Arial" w:eastAsia="Arial" w:cs="Arial"/>
+          <w:b w:val="0"/>
+          <w:bCs w:val="0"/>
+          <w:sz w:val="24"/>
+          <w:szCs w:val="24"/>
+        </w:rPr>
+        <w:t>a</w:t>
+      </w:r>
+      <w:r>
+        <w:rPr>
+          <w:rFonts w:ascii="Arial" w:hAnsi="Arial" w:eastAsia="Arial" w:cs="Arial"/>
+          <w:b w:val="0"/>
+          <w:bCs w:val="0"/>
+          <w:sz w:val="24"/>
+          <w:szCs w:val="24"/>
+        </w:rPr>
+        <w:t xml:space="preserve"> </w:t>
+      </w:r>
+      <w:proofErr w:type="spellStart"/>
+      <w:r>
+        <w:rPr>
+          <w:rFonts w:ascii="Arial" w:hAnsi="Arial" w:eastAsia="Arial" w:cs="Arial"/>
+          <w:b w:val="0"/>
+          <w:bCs w:val="0"/>
+          <w:sz w:val="24"/>
+          <w:szCs w:val="24"/>
+        </w:rPr>
+        <w:t>p</w:t>
+      </w:r>
+      <w:r>
+        <w:rPr>
+          <w:rFonts w:ascii="Arial" w:hAnsi="Arial" w:eastAsia="Arial" w:cs="Arial"/>
+          <w:b w:val="0"/>
+          <w:bCs w:val="0"/>
+          <w:sz w:val="24"/>
+          <w:szCs w:val="24"/>
+        </w:rPr>
+        <w:t>a</w:t>
+      </w:r>
+      <w:r>
+        <w:rPr>
+          <w:rFonts w:ascii="Arial" w:hAnsi="Arial" w:eastAsia="Arial" w:cs="Arial"/>
+          <w:b w:val="0"/>
+          <w:bCs w:val="0"/>
+          <w:sz w:val="24"/>
+          <w:szCs w:val="24"/>
+        </w:rPr>
+        <w:t>r</w:t>
+      </w:r>
+      <w:r>
+        <w:rPr>
+          <w:rFonts w:ascii="Arial" w:hAnsi="Arial" w:eastAsia="Arial" w:cs="Arial"/>
+          <w:b w:val="0"/>
+          <w:bCs w:val="0"/>
+          <w:sz w:val="24"/>
+          <w:szCs w:val="24"/>
+        </w:rPr>
+        <w:t>t</w:t>
+      </w:r>
+      <w:r>
+        <w:rPr>
+          <w:rFonts w:ascii="Arial" w:hAnsi="Arial" w:eastAsia="Arial" w:cs="Arial"/>
+          <w:b w:val="0"/>
+          <w:bCs w:val="0"/>
+          <w:sz w:val="24"/>
+          <w:szCs w:val="24"/>
+        </w:rPr>
+        <w:t>e</w:t>
+      </w:r>
+      <w:proofErr w:type="spellEnd"/>
+      <w:r>
+        <w:rPr>
+          <w:rFonts w:ascii="Arial" w:hAnsi="Arial" w:eastAsia="Arial" w:cs="Arial"/>
+          <w:b w:val="0"/>
+          <w:bCs w:val="0"/>
+          <w:sz w:val="24"/>
+          <w:szCs w:val="24"/>
+        </w:rPr>
+        <w:t xml:space="preserve"> </w:t>
+      </w:r>
+      <w:r>
+        <w:rPr>
+          <w:rFonts w:ascii="Arial" w:hAnsi="Arial" w:eastAsia="Arial" w:cs="Arial"/>
+          <w:b w:val="0"/>
+          <w:bCs w:val="0"/>
+          <w:sz w:val="24"/>
+          <w:szCs w:val="24"/>
+        </w:rPr>
+        <w:t>d</w:t>
+      </w:r>
+      <w:r>
+        <w:rPr>
+          <w:rFonts w:ascii="Arial" w:hAnsi="Arial" w:eastAsia="Arial" w:cs="Arial"/>
+          <w:b w:val="0"/>
+          <w:bCs w:val="0"/>
+          <w:sz w:val="24"/>
+          <w:szCs w:val="24"/>
+        </w:rPr>
+        <w:t>o</w:t>
+      </w:r>
+      <w:r>
+        <w:rPr>
+          <w:rFonts w:ascii="Arial" w:hAnsi="Arial" w:eastAsia="Arial" w:cs="Arial"/>
+          <w:b w:val="0"/>
+          <w:bCs w:val="0"/>
+          <w:sz w:val="24"/>
+          <w:szCs w:val="24"/>
+        </w:rPr>
+        <w:t xml:space="preserve"> </w:t>
+      </w:r>
+      <w:r>
+        <w:rPr>
+          <w:rFonts w:ascii="Arial" w:hAnsi="Arial" w:eastAsia="Arial" w:cs="Arial"/>
+          <w:b w:val="0"/>
+          <w:bCs w:val="0"/>
+          <w:sz w:val="24"/>
+          <w:szCs w:val="24"/>
+        </w:rPr>
+        <w:t>f</w:t>
+      </w:r>
+      <w:r>
+        <w:rPr>
+          <w:rFonts w:ascii="Arial" w:hAnsi="Arial" w:eastAsia="Arial" w:cs="Arial"/>
+          <w:b w:val="0"/>
+          <w:bCs w:val="0"/>
+          <w:sz w:val="24"/>
+          <w:szCs w:val="24"/>
+        </w:rPr>
+        <w:t>r</w:t>
+      </w:r>
+      <w:r>
+        <w:rPr>
+          <w:rFonts w:ascii="Arial" w:hAnsi="Arial" w:eastAsia="Arial" w:cs="Arial"/>
+          <w:b w:val="0"/>
+          <w:bCs w:val="0"/>
+          <w:sz w:val="24"/>
+          <w:szCs w:val="24"/>
+        </w:rPr>
+        <w:t>o</w:t>
+      </w:r>
+      <w:r>
+        <w:rPr>
+          <w:rFonts w:ascii="Arial" w:hAnsi="Arial" w:eastAsia="Arial" w:cs="Arial"/>
+          <w:b w:val="0"/>
+          <w:bCs w:val="0"/>
+          <w:sz w:val="24"/>
+          <w:szCs w:val="24"/>
+        </w:rPr>
+        <w:t>n</w:t>
+      </w:r>
+      <w:r>
+        <w:rPr>
+          <w:rFonts w:ascii="Arial" w:hAnsi="Arial" w:eastAsia="Arial" w:cs="Arial"/>
+          <w:b w:val="0"/>
+          <w:bCs w:val="0"/>
+          <w:sz w:val="24"/>
+          <w:szCs w:val="24"/>
+        </w:rPr>
+        <w:t>t</w:t>
+      </w:r>
+      <w:r>
+        <w:rPr>
+          <w:rFonts w:ascii="Arial" w:hAnsi="Arial" w:eastAsia="Arial" w:cs="Arial"/>
+          <w:b w:val="0"/>
+          <w:bCs w:val="0"/>
+          <w:sz w:val="24"/>
+          <w:szCs w:val="24"/>
+        </w:rPr>
+        <w:t>-</w:t>
+      </w:r>
+      <w:proofErr w:type="gramStart"/>
+      <w:r>
+        <w:rPr>
+          <w:rFonts w:ascii="Arial" w:hAnsi="Arial" w:eastAsia="Arial" w:cs="Arial"/>
+          <w:b w:val="0"/>
+          <w:bCs w:val="0"/>
+          <w:sz w:val="24"/>
+          <w:szCs w:val="24"/>
+        </w:rPr>
+        <w:t>e</w:t>
+      </w:r>
+      <w:r>
+        <w:rPr>
+          <w:rFonts w:ascii="Arial" w:hAnsi="Arial" w:eastAsia="Arial" w:cs="Arial"/>
+          <w:b w:val="0"/>
+          <w:bCs w:val="0"/>
+          <w:sz w:val="24"/>
+          <w:szCs w:val="24"/>
+        </w:rPr>
+        <w:t>n</w:t>
+      </w:r>
+      <w:r>
+        <w:rPr>
+          <w:rFonts w:ascii="Arial" w:hAnsi="Arial" w:eastAsia="Arial" w:cs="Arial"/>
+          <w:b w:val="0"/>
+          <w:bCs w:val="0"/>
+          <w:sz w:val="24"/>
+          <w:szCs w:val="24"/>
+        </w:rPr>
+        <w:t>d</w:t>
+      </w:r>
+      <w:r>
+        <w:rPr>
+          <w:rFonts w:ascii="Arial" w:hAnsi="Arial" w:eastAsia="Arial" w:cs="Arial"/>
+          <w:b w:val="0"/>
+          <w:bCs w:val="0"/>
+          <w:sz w:val="24"/>
+          <w:szCs w:val="24"/>
+        </w:rPr>
+        <w:t xml:space="preserve">  </w:t>
+      </w:r>
+      <w:r>
+        <w:rPr>
+          <w:rFonts w:ascii="Arial" w:hAnsi="Arial" w:eastAsia="Arial" w:cs="Arial"/>
+          <w:b w:val="0"/>
+          <w:bCs w:val="0"/>
+          <w:sz w:val="24"/>
+          <w:szCs w:val="24"/>
+        </w:rPr>
+        <w:t>d</w:t>
+      </w:r>
+      <w:r>
+        <w:rPr>
+          <w:rFonts w:ascii="Arial" w:hAnsi="Arial" w:eastAsia="Arial" w:cs="Arial"/>
+          <w:b w:val="0"/>
+          <w:bCs w:val="0"/>
+          <w:sz w:val="24"/>
+          <w:szCs w:val="24"/>
+        </w:rPr>
+        <w:t>o</w:t>
+      </w:r>
+      <w:proofErr w:type="gramEnd"/>
+      <w:r>
+        <w:rPr>
+          <w:rFonts w:ascii="Arial" w:hAnsi="Arial" w:eastAsia="Arial" w:cs="Arial"/>
+          <w:b w:val="0"/>
+          <w:bCs w:val="0"/>
+          <w:sz w:val="24"/>
+          <w:szCs w:val="24"/>
+        </w:rPr>
+        <w:t xml:space="preserve"> </w:t>
+      </w:r>
+      <w:r>
+        <w:rPr>
+          <w:rFonts w:ascii="Arial" w:hAnsi="Arial" w:eastAsia="Arial" w:cs="Arial"/>
+          <w:b w:val="0"/>
+          <w:bCs w:val="0"/>
+          <w:sz w:val="24"/>
+          <w:szCs w:val="24"/>
+        </w:rPr>
+        <w:t>s</w:t>
+      </w:r>
+      <w:r>
+        <w:rPr>
+          <w:rFonts w:ascii="Arial" w:hAnsi="Arial" w:eastAsia="Arial" w:cs="Arial"/>
+          <w:b w:val="0"/>
+          <w:bCs w:val="0"/>
+          <w:sz w:val="24"/>
+          <w:szCs w:val="24"/>
+        </w:rPr>
+        <w:t>i</w:t>
+      </w:r>
+      <w:r>
+        <w:rPr>
+          <w:rFonts w:ascii="Arial" w:hAnsi="Arial" w:eastAsia="Arial" w:cs="Arial"/>
+          <w:b w:val="0"/>
+          <w:bCs w:val="0"/>
+          <w:sz w:val="24"/>
+          <w:szCs w:val="24"/>
+        </w:rPr>
+        <w:t>t</w:t>
+      </w:r>
+      <w:r>
+        <w:rPr>
+          <w:rFonts w:ascii="Arial" w:hAnsi="Arial" w:eastAsia="Arial" w:cs="Arial"/>
+          <w:b w:val="0"/>
+          <w:bCs w:val="0"/>
+          <w:sz w:val="24"/>
+          <w:szCs w:val="24"/>
+        </w:rPr>
+        <w:t>e</w:t>
+      </w:r>
+      <w:r>
+        <w:rPr>
+          <w:rFonts w:ascii="Arial" w:hAnsi="Arial" w:eastAsia="Arial" w:cs="Arial"/>
+          <w:b w:val="0"/>
+          <w:bCs w:val="0"/>
+          <w:sz w:val="24"/>
+          <w:szCs w:val="24"/>
+        </w:rPr>
+        <w:t xml:space="preserve">, front-end é a </w:t>
+      </w:r>
+      <w:proofErr w:type="spellStart"/>
+      <w:r>
+        <w:rPr>
+          <w:rFonts w:ascii="Arial" w:hAnsi="Arial" w:eastAsia="Arial" w:cs="Arial"/>
+          <w:b w:val="0"/>
+          <w:bCs w:val="0"/>
+          <w:sz w:val="24"/>
+          <w:szCs w:val="24"/>
+        </w:rPr>
+        <w:t>parte</w:t>
+      </w:r>
+      <w:proofErr w:type="spellEnd"/>
+      <w:r>
+        <w:rPr>
+          <w:rFonts w:ascii="Arial" w:hAnsi="Arial" w:eastAsia="Arial" w:cs="Arial"/>
+          <w:b w:val="0"/>
+          <w:bCs w:val="0"/>
+          <w:sz w:val="24"/>
+          <w:szCs w:val="24"/>
+        </w:rPr>
+        <w:t xml:space="preserve"> da </w:t>
+      </w:r>
+      <w:proofErr w:type="spellStart"/>
+      <w:r>
+        <w:rPr>
+          <w:rFonts w:ascii="Arial" w:hAnsi="Arial" w:eastAsia="Arial" w:cs="Arial"/>
+          <w:b w:val="0"/>
+          <w:bCs w:val="0"/>
+          <w:sz w:val="24"/>
+          <w:szCs w:val="24"/>
+        </w:rPr>
+        <w:t>aplica</w:t>
+      </w:r>
+      <w:r>
+        <w:rPr>
+          <w:rFonts w:ascii="Arial" w:hAnsi="Arial" w:eastAsia="Arial" w:cs="Arial"/>
+          <w:b w:val="0"/>
+          <w:bCs w:val="0"/>
+          <w:sz w:val="24"/>
+          <w:szCs w:val="24"/>
+        </w:rPr>
+        <w:t>ção</w:t>
+      </w:r>
+      <w:proofErr w:type="spellEnd"/>
+      <w:r>
+        <w:rPr>
+          <w:rFonts w:ascii="Arial" w:hAnsi="Arial" w:eastAsia="Arial" w:cs="Arial"/>
+          <w:b w:val="0"/>
+          <w:bCs w:val="0"/>
+          <w:sz w:val="24"/>
+          <w:szCs w:val="24"/>
+        </w:rPr>
+        <w:t xml:space="preserve"> web que </w:t>
+      </w:r>
+      <w:proofErr w:type="spellStart"/>
+      <w:r>
+        <w:rPr>
+          <w:rFonts w:ascii="Arial" w:hAnsi="Arial" w:eastAsia="Arial" w:cs="Arial"/>
+          <w:b w:val="0"/>
+          <w:bCs w:val="0"/>
+          <w:sz w:val="24"/>
+          <w:szCs w:val="24"/>
+        </w:rPr>
+        <w:t>será</w:t>
+      </w:r>
+      <w:proofErr w:type="spellEnd"/>
+      <w:r>
+        <w:rPr>
+          <w:rFonts w:ascii="Arial" w:hAnsi="Arial" w:eastAsia="Arial" w:cs="Arial"/>
+          <w:b w:val="0"/>
+          <w:bCs w:val="0"/>
+          <w:sz w:val="24"/>
+          <w:szCs w:val="24"/>
+        </w:rPr>
+        <w:t xml:space="preserve"> </w:t>
+      </w:r>
+      <w:proofErr w:type="spellStart"/>
+      <w:r>
+        <w:rPr>
+          <w:rFonts w:ascii="Arial" w:hAnsi="Arial" w:eastAsia="Arial" w:cs="Arial"/>
+          <w:b w:val="0"/>
+          <w:bCs w:val="0"/>
+          <w:sz w:val="24"/>
+          <w:szCs w:val="24"/>
+        </w:rPr>
+        <w:t>executada</w:t>
+      </w:r>
+      <w:proofErr w:type="spellEnd"/>
+      <w:r>
+        <w:rPr>
+          <w:rFonts w:ascii="Arial" w:hAnsi="Arial" w:eastAsia="Arial" w:cs="Arial"/>
+          <w:b w:val="0"/>
+          <w:bCs w:val="0"/>
+          <w:sz w:val="24"/>
+          <w:szCs w:val="24"/>
+        </w:rPr>
+        <w:t xml:space="preserve"> </w:t>
+      </w:r>
+      <w:proofErr w:type="spellStart"/>
+      <w:r>
+        <w:rPr>
+          <w:rFonts w:ascii="Arial" w:hAnsi="Arial" w:eastAsia="Arial" w:cs="Arial"/>
+          <w:b w:val="0"/>
+          <w:bCs w:val="0"/>
+          <w:sz w:val="24"/>
+          <w:szCs w:val="24"/>
+        </w:rPr>
+        <w:t>na</w:t>
+      </w:r>
+      <w:proofErr w:type="spellEnd"/>
+      <w:r>
+        <w:rPr>
+          <w:rFonts w:ascii="Arial" w:hAnsi="Arial" w:eastAsia="Arial" w:cs="Arial"/>
+          <w:b w:val="0"/>
+          <w:bCs w:val="0"/>
+          <w:sz w:val="24"/>
+          <w:szCs w:val="24"/>
+        </w:rPr>
+        <w:t xml:space="preserve"> </w:t>
+      </w:r>
+      <w:proofErr w:type="spellStart"/>
+      <w:r>
+        <w:rPr>
+          <w:rFonts w:ascii="Arial" w:hAnsi="Arial" w:eastAsia="Arial" w:cs="Arial"/>
+          <w:b w:val="0"/>
+          <w:bCs w:val="0"/>
+          <w:sz w:val="24"/>
+          <w:szCs w:val="24"/>
+        </w:rPr>
+        <w:t>máquina</w:t>
+      </w:r>
+      <w:proofErr w:type="spellEnd"/>
+      <w:r>
+        <w:rPr>
+          <w:rFonts w:ascii="Arial" w:hAnsi="Arial" w:eastAsia="Arial" w:cs="Arial"/>
+          <w:b w:val="0"/>
+          <w:bCs w:val="0"/>
+          <w:sz w:val="24"/>
+          <w:szCs w:val="24"/>
+        </w:rPr>
+        <w:t xml:space="preserve"> do </w:t>
+      </w:r>
+      <w:proofErr w:type="spellStart"/>
+      <w:r>
+        <w:rPr>
+          <w:rFonts w:ascii="Arial" w:hAnsi="Arial" w:eastAsia="Arial" w:cs="Arial"/>
+          <w:b w:val="0"/>
+          <w:bCs w:val="0"/>
+          <w:sz w:val="24"/>
+          <w:szCs w:val="24"/>
+        </w:rPr>
+        <w:t>usuário</w:t>
+      </w:r>
+      <w:proofErr w:type="spellEnd"/>
+      <w:r>
+        <w:rPr>
+          <w:rFonts w:ascii="Arial" w:hAnsi="Arial" w:eastAsia="Arial" w:cs="Arial"/>
+          <w:b w:val="0"/>
+          <w:bCs w:val="0"/>
+          <w:sz w:val="24"/>
+          <w:szCs w:val="24"/>
+        </w:rPr>
+        <w:t xml:space="preserve">. E as </w:t>
+      </w:r>
+      <w:proofErr w:type="spellStart"/>
+      <w:r>
+        <w:rPr>
+          <w:rFonts w:ascii="Arial" w:hAnsi="Arial" w:eastAsia="Arial" w:cs="Arial"/>
+          <w:b w:val="0"/>
+          <w:bCs w:val="0"/>
+          <w:sz w:val="24"/>
+          <w:szCs w:val="24"/>
+        </w:rPr>
+        <w:t>tecnologias</w:t>
+      </w:r>
+      <w:proofErr w:type="spellEnd"/>
+      <w:r>
+        <w:rPr>
+          <w:rFonts w:ascii="Arial" w:hAnsi="Arial" w:eastAsia="Arial" w:cs="Arial"/>
+          <w:b w:val="0"/>
+          <w:bCs w:val="0"/>
+          <w:sz w:val="24"/>
+          <w:szCs w:val="24"/>
+        </w:rPr>
+        <w:t xml:space="preserve"> back</w:t>
+      </w:r>
+      <w:r>
+        <w:rPr>
+          <w:rFonts w:ascii="Arial" w:hAnsi="Arial" w:eastAsia="Arial" w:cs="Arial"/>
+          <w:b w:val="0"/>
+          <w:bCs w:val="0"/>
+          <w:sz w:val="24"/>
+          <w:szCs w:val="24"/>
+        </w:rPr>
+        <w:t>-end PHP</w:t>
+      </w:r>
+      <w:r>
+        <w:rPr>
+          <w:rFonts w:ascii="Arial" w:hAnsi="Arial" w:eastAsia="Arial" w:cs="Arial"/>
+          <w:b w:val="0"/>
+          <w:bCs w:val="0"/>
+          <w:sz w:val="24"/>
+          <w:szCs w:val="24"/>
+        </w:rPr>
+        <w:t xml:space="preserve"> </w:t>
+      </w:r>
+      <w:r>
+        <w:rPr>
+          <w:rFonts w:ascii="Arial" w:hAnsi="Arial" w:eastAsia="Arial" w:cs="Arial"/>
+          <w:b w:val="0"/>
+          <w:bCs w:val="0"/>
+          <w:sz w:val="24"/>
+          <w:szCs w:val="24"/>
+        </w:rPr>
+        <w:t>e</w:t>
+      </w:r>
+      <w:r>
+        <w:rPr>
+          <w:rFonts w:ascii="Arial" w:hAnsi="Arial" w:eastAsia="Arial" w:cs="Arial"/>
+          <w:b w:val="0"/>
+          <w:bCs w:val="0"/>
+          <w:sz w:val="24"/>
+          <w:szCs w:val="24"/>
+        </w:rPr>
+        <w:t xml:space="preserve"> MySQL</w:t>
+      </w:r>
+      <w:r>
+        <w:rPr>
+          <w:rFonts w:ascii="Arial" w:hAnsi="Arial" w:eastAsia="Arial" w:cs="Arial"/>
+          <w:b w:val="0"/>
+          <w:bCs w:val="0"/>
+          <w:sz w:val="24"/>
+          <w:szCs w:val="24"/>
+        </w:rPr>
+        <w:t xml:space="preserve">, </w:t>
+      </w:r>
+      <w:r>
+        <w:rPr>
+          <w:rFonts w:ascii="Arial" w:hAnsi="Arial" w:eastAsia="Arial" w:cs="Arial"/>
+          <w:b w:val="0"/>
+          <w:bCs w:val="0"/>
+          <w:sz w:val="24"/>
+          <w:szCs w:val="24"/>
+        </w:rPr>
+        <w:t>o</w:t>
+      </w:r>
+      <w:r>
+        <w:rPr>
+          <w:rFonts w:ascii="Arial" w:hAnsi="Arial" w:eastAsia="Arial" w:cs="Arial"/>
+          <w:b w:val="0"/>
+          <w:bCs w:val="0"/>
+          <w:sz w:val="24"/>
+          <w:szCs w:val="24"/>
+        </w:rPr>
+        <w:t xml:space="preserve"> </w:t>
+      </w:r>
+      <w:r>
+        <w:rPr>
+          <w:rFonts w:ascii="Arial" w:hAnsi="Arial" w:eastAsia="Arial" w:cs="Arial"/>
+          <w:b w:val="0"/>
+          <w:bCs w:val="0"/>
+          <w:sz w:val="24"/>
+          <w:szCs w:val="24"/>
+        </w:rPr>
+        <w:t xml:space="preserve">back-end é </w:t>
+      </w:r>
+      <w:r>
+        <w:rPr>
+          <w:rFonts w:ascii="Arial" w:hAnsi="Arial" w:eastAsia="Arial" w:cs="Arial"/>
+          <w:b w:val="0"/>
+          <w:bCs w:val="0"/>
+          <w:sz w:val="24"/>
+          <w:szCs w:val="24"/>
+        </w:rPr>
+        <w:t xml:space="preserve">a </w:t>
+      </w:r>
+      <w:proofErr w:type="spellStart"/>
+      <w:r>
+        <w:rPr>
+          <w:rFonts w:ascii="Arial" w:hAnsi="Arial" w:eastAsia="Arial" w:cs="Arial"/>
+          <w:b w:val="0"/>
+          <w:bCs w:val="0"/>
+          <w:sz w:val="24"/>
+          <w:szCs w:val="24"/>
+        </w:rPr>
+        <w:t>parte</w:t>
+      </w:r>
+      <w:proofErr w:type="spellEnd"/>
+      <w:r>
+        <w:rPr>
+          <w:rFonts w:ascii="Arial" w:hAnsi="Arial" w:eastAsia="Arial" w:cs="Arial"/>
+          <w:b w:val="0"/>
+          <w:bCs w:val="0"/>
+          <w:sz w:val="24"/>
+          <w:szCs w:val="24"/>
+        </w:rPr>
+        <w:t xml:space="preserve"> do site que </w:t>
+      </w:r>
+      <w:proofErr w:type="spellStart"/>
+      <w:r>
+        <w:rPr>
+          <w:rFonts w:ascii="Arial" w:hAnsi="Arial" w:eastAsia="Arial" w:cs="Arial"/>
+          <w:b w:val="0"/>
+          <w:bCs w:val="0"/>
+          <w:sz w:val="24"/>
+          <w:szCs w:val="24"/>
+        </w:rPr>
+        <w:t>irá</w:t>
+      </w:r>
+      <w:proofErr w:type="spellEnd"/>
+      <w:r>
+        <w:rPr>
+          <w:rFonts w:ascii="Arial" w:hAnsi="Arial" w:eastAsia="Arial" w:cs="Arial"/>
+          <w:b w:val="0"/>
+          <w:bCs w:val="0"/>
+          <w:sz w:val="24"/>
+          <w:szCs w:val="24"/>
+        </w:rPr>
+        <w:t xml:space="preserve"> ser </w:t>
+      </w:r>
+      <w:proofErr w:type="spellStart"/>
+      <w:r>
+        <w:rPr>
+          <w:rFonts w:ascii="Arial" w:hAnsi="Arial" w:eastAsia="Arial" w:cs="Arial"/>
+          <w:b w:val="0"/>
+          <w:bCs w:val="0"/>
+          <w:sz w:val="24"/>
+          <w:szCs w:val="24"/>
+        </w:rPr>
+        <w:t>executada</w:t>
+      </w:r>
+      <w:proofErr w:type="spellEnd"/>
+      <w:r>
+        <w:rPr>
+          <w:rFonts w:ascii="Arial" w:hAnsi="Arial" w:eastAsia="Arial" w:cs="Arial"/>
+          <w:b w:val="0"/>
+          <w:bCs w:val="0"/>
+          <w:sz w:val="24"/>
+          <w:szCs w:val="24"/>
+        </w:rPr>
+        <w:t xml:space="preserve"> </w:t>
+      </w:r>
+      <w:proofErr w:type="spellStart"/>
+      <w:r>
+        <w:rPr>
+          <w:rFonts w:ascii="Arial" w:hAnsi="Arial" w:eastAsia="Arial" w:cs="Arial"/>
+          <w:b w:val="0"/>
+          <w:bCs w:val="0"/>
+          <w:sz w:val="24"/>
+          <w:szCs w:val="24"/>
+        </w:rPr>
+        <w:t>em</w:t>
+      </w:r>
+      <w:proofErr w:type="spellEnd"/>
+      <w:r>
+        <w:rPr>
+          <w:rFonts w:ascii="Arial" w:hAnsi="Arial" w:eastAsia="Arial" w:cs="Arial"/>
+          <w:b w:val="0"/>
+          <w:bCs w:val="0"/>
+          <w:sz w:val="24"/>
+          <w:szCs w:val="24"/>
+        </w:rPr>
+        <w:t xml:space="preserve"> </w:t>
+      </w:r>
+      <w:proofErr w:type="spellStart"/>
+      <w:r>
+        <w:rPr>
+          <w:rFonts w:ascii="Arial" w:hAnsi="Arial" w:eastAsia="Arial" w:cs="Arial"/>
+          <w:b w:val="0"/>
+          <w:bCs w:val="0"/>
+          <w:sz w:val="24"/>
+          <w:szCs w:val="24"/>
+        </w:rPr>
+        <w:t>uma</w:t>
+      </w:r>
+      <w:proofErr w:type="spellEnd"/>
+      <w:r>
+        <w:rPr>
+          <w:rFonts w:ascii="Arial" w:hAnsi="Arial" w:eastAsia="Arial" w:cs="Arial"/>
+          <w:b w:val="0"/>
+          <w:bCs w:val="0"/>
+          <w:sz w:val="24"/>
+          <w:szCs w:val="24"/>
+        </w:rPr>
+        <w:t xml:space="preserve"> </w:t>
+      </w:r>
+      <w:proofErr w:type="spellStart"/>
+      <w:r>
+        <w:rPr>
+          <w:rFonts w:ascii="Arial" w:hAnsi="Arial" w:eastAsia="Arial" w:cs="Arial"/>
+          <w:b w:val="0"/>
+          <w:bCs w:val="0"/>
+          <w:sz w:val="24"/>
+          <w:szCs w:val="24"/>
+        </w:rPr>
+        <w:t>máquina</w:t>
+      </w:r>
+      <w:proofErr w:type="spellEnd"/>
+      <w:r>
+        <w:rPr>
+          <w:rFonts w:ascii="Arial" w:hAnsi="Arial" w:eastAsia="Arial" w:cs="Arial"/>
+          <w:b w:val="0"/>
+          <w:bCs w:val="0"/>
+          <w:sz w:val="24"/>
+          <w:szCs w:val="24"/>
+        </w:rPr>
+        <w:t xml:space="preserve"> externa</w:t>
+      </w:r>
+      <w:r>
+        <w:rPr>
+          <w:rFonts w:ascii="Arial" w:hAnsi="Arial" w:eastAsia="Arial" w:cs="Arial"/>
+          <w:b w:val="0"/>
+          <w:bCs w:val="0"/>
+          <w:sz w:val="24"/>
+          <w:szCs w:val="24"/>
+        </w:rPr>
+        <w:t xml:space="preserve"> </w:t>
+      </w:r>
+      <w:r>
+        <w:rPr>
+          <w:rFonts w:ascii="Arial" w:hAnsi="Arial" w:eastAsia="Arial" w:cs="Arial"/>
+          <w:b w:val="0"/>
+          <w:bCs w:val="0"/>
+          <w:sz w:val="24"/>
+          <w:szCs w:val="24"/>
+        </w:rPr>
+        <w:t>do</w:t>
+      </w:r>
+      <w:r>
+        <w:rPr>
+          <w:rFonts w:ascii="Arial" w:hAnsi="Arial" w:eastAsia="Arial" w:cs="Arial"/>
+          <w:b w:val="0"/>
+          <w:bCs w:val="0"/>
+          <w:sz w:val="24"/>
+          <w:szCs w:val="24"/>
+        </w:rPr>
+        <w:t xml:space="preserve"> </w:t>
+      </w:r>
+      <w:proofErr w:type="spellStart"/>
+      <w:r>
+        <w:rPr>
+          <w:rFonts w:ascii="Arial" w:hAnsi="Arial" w:eastAsia="Arial" w:cs="Arial"/>
+          <w:b w:val="0"/>
+          <w:bCs w:val="0"/>
+          <w:sz w:val="24"/>
+          <w:szCs w:val="24"/>
+        </w:rPr>
+        <w:t>ti</w:t>
+      </w:r>
+      <w:r>
+        <w:rPr>
+          <w:rFonts w:ascii="Arial" w:hAnsi="Arial" w:eastAsia="Arial" w:cs="Arial"/>
+          <w:b w:val="0"/>
+          <w:bCs w:val="0"/>
+          <w:sz w:val="24"/>
+          <w:szCs w:val="24"/>
+        </w:rPr>
+        <w:t>po</w:t>
+      </w:r>
+      <w:proofErr w:type="spellEnd"/>
+      <w:r>
+        <w:rPr>
+          <w:rFonts w:ascii="Arial" w:hAnsi="Arial" w:eastAsia="Arial" w:cs="Arial"/>
+          <w:b w:val="0"/>
+          <w:bCs w:val="0"/>
+          <w:sz w:val="24"/>
+          <w:szCs w:val="24"/>
+        </w:rPr>
+        <w:t xml:space="preserve"> </w:t>
+      </w:r>
+      <w:proofErr w:type="spellStart"/>
+      <w:r>
+        <w:rPr>
+          <w:rFonts w:ascii="Arial" w:hAnsi="Arial" w:eastAsia="Arial" w:cs="Arial"/>
+          <w:b w:val="0"/>
+          <w:bCs w:val="0"/>
+          <w:sz w:val="24"/>
+          <w:szCs w:val="24"/>
+        </w:rPr>
+        <w:t>s</w:t>
+      </w:r>
+      <w:r>
+        <w:rPr>
+          <w:rFonts w:ascii="Arial" w:hAnsi="Arial" w:eastAsia="Arial" w:cs="Arial"/>
+          <w:b w:val="0"/>
+          <w:bCs w:val="0"/>
+          <w:sz w:val="24"/>
+          <w:szCs w:val="24"/>
+        </w:rPr>
+        <w:t>e</w:t>
+      </w:r>
+      <w:r>
+        <w:rPr>
+          <w:rFonts w:ascii="Arial" w:hAnsi="Arial" w:eastAsia="Arial" w:cs="Arial"/>
+          <w:b w:val="0"/>
+          <w:bCs w:val="0"/>
+          <w:sz w:val="24"/>
+          <w:szCs w:val="24"/>
+        </w:rPr>
+        <w:t>r</w:t>
+      </w:r>
+      <w:r>
+        <w:rPr>
+          <w:rFonts w:ascii="Arial" w:hAnsi="Arial" w:eastAsia="Arial" w:cs="Arial"/>
+          <w:b w:val="0"/>
+          <w:bCs w:val="0"/>
+          <w:sz w:val="24"/>
+          <w:szCs w:val="24"/>
+        </w:rPr>
+        <w:t>vidor</w:t>
+      </w:r>
+      <w:proofErr w:type="spellEnd"/>
+      <w:r>
+        <w:rPr>
+          <w:rFonts w:ascii="Arial" w:hAnsi="Arial" w:eastAsia="Arial" w:cs="Arial"/>
+          <w:b w:val="0"/>
+          <w:bCs w:val="0"/>
+          <w:sz w:val="24"/>
+          <w:szCs w:val="24"/>
+        </w:rPr>
+        <w:t xml:space="preserve">, </w:t>
+      </w:r>
+      <w:proofErr w:type="spellStart"/>
+      <w:r>
+        <w:rPr>
+          <w:rFonts w:ascii="Arial" w:hAnsi="Arial" w:eastAsia="Arial" w:cs="Arial"/>
+          <w:b w:val="0"/>
+          <w:bCs w:val="0"/>
+          <w:sz w:val="24"/>
+          <w:szCs w:val="24"/>
+        </w:rPr>
+        <w:t>retornando</w:t>
+      </w:r>
+      <w:proofErr w:type="spellEnd"/>
+      <w:r>
+        <w:rPr>
+          <w:rFonts w:ascii="Arial" w:hAnsi="Arial" w:eastAsia="Arial" w:cs="Arial"/>
+          <w:b w:val="0"/>
+          <w:bCs w:val="0"/>
+          <w:sz w:val="24"/>
+          <w:szCs w:val="24"/>
+        </w:rPr>
+        <w:t xml:space="preserve"> dados para a </w:t>
+      </w:r>
+      <w:proofErr w:type="spellStart"/>
+      <w:r>
+        <w:rPr>
+          <w:rFonts w:ascii="Arial" w:hAnsi="Arial" w:eastAsia="Arial" w:cs="Arial"/>
+          <w:b w:val="0"/>
+          <w:bCs w:val="0"/>
+          <w:sz w:val="24"/>
+          <w:szCs w:val="24"/>
+        </w:rPr>
+        <w:t>máquina</w:t>
+      </w:r>
+      <w:proofErr w:type="spellEnd"/>
+      <w:r>
+        <w:rPr>
+          <w:rFonts w:ascii="Arial" w:hAnsi="Arial" w:eastAsia="Arial" w:cs="Arial"/>
+          <w:b w:val="0"/>
+          <w:bCs w:val="0"/>
+          <w:sz w:val="24"/>
+          <w:szCs w:val="24"/>
+        </w:rPr>
+        <w:t xml:space="preserve"> do </w:t>
+      </w:r>
+      <w:proofErr w:type="spellStart"/>
+      <w:r>
+        <w:rPr>
+          <w:rFonts w:ascii="Arial" w:hAnsi="Arial" w:eastAsia="Arial" w:cs="Arial"/>
+          <w:b w:val="0"/>
+          <w:bCs w:val="0"/>
+          <w:sz w:val="24"/>
+          <w:szCs w:val="24"/>
+        </w:rPr>
+        <w:t>usuário</w:t>
+      </w:r>
+      <w:proofErr w:type="spellEnd"/>
+      <w:r>
+        <w:rPr>
+          <w:rFonts w:ascii="Arial" w:hAnsi="Arial" w:eastAsia="Arial" w:cs="Arial"/>
+          <w:b w:val="0"/>
+          <w:bCs w:val="0"/>
+          <w:sz w:val="24"/>
+          <w:szCs w:val="24"/>
+        </w:rPr>
+        <w:t xml:space="preserve"> </w:t>
+      </w:r>
+      <w:proofErr w:type="spellStart"/>
+      <w:r>
+        <w:rPr>
+          <w:rFonts w:ascii="Arial" w:hAnsi="Arial" w:eastAsia="Arial" w:cs="Arial"/>
+          <w:b w:val="0"/>
+          <w:bCs w:val="0"/>
+          <w:sz w:val="24"/>
+          <w:szCs w:val="24"/>
+        </w:rPr>
+        <w:t>permitindo</w:t>
+      </w:r>
+      <w:proofErr w:type="spellEnd"/>
+      <w:r>
+        <w:rPr>
+          <w:rFonts w:ascii="Arial" w:hAnsi="Arial" w:eastAsia="Arial" w:cs="Arial"/>
+          <w:b w:val="0"/>
+          <w:bCs w:val="0"/>
+          <w:sz w:val="24"/>
+          <w:szCs w:val="24"/>
+        </w:rPr>
+        <w:t xml:space="preserve"> que o front-end </w:t>
+      </w:r>
+      <w:proofErr w:type="spellStart"/>
+      <w:r>
+        <w:rPr>
+          <w:rFonts w:ascii="Arial" w:hAnsi="Arial" w:eastAsia="Arial" w:cs="Arial"/>
+          <w:b w:val="0"/>
+          <w:bCs w:val="0"/>
+          <w:sz w:val="24"/>
+          <w:szCs w:val="24"/>
+        </w:rPr>
+        <w:t>faça</w:t>
+      </w:r>
+      <w:proofErr w:type="spellEnd"/>
+      <w:r>
+        <w:rPr>
+          <w:rFonts w:ascii="Arial" w:hAnsi="Arial" w:eastAsia="Arial" w:cs="Arial"/>
+          <w:b w:val="0"/>
+          <w:bCs w:val="0"/>
+          <w:sz w:val="24"/>
+          <w:szCs w:val="24"/>
+        </w:rPr>
+        <w:t xml:space="preserve"> o </w:t>
+      </w:r>
+      <w:proofErr w:type="spellStart"/>
+      <w:r>
+        <w:rPr>
+          <w:rFonts w:ascii="Arial" w:hAnsi="Arial" w:eastAsia="Arial" w:cs="Arial"/>
+          <w:b w:val="0"/>
+          <w:bCs w:val="0"/>
+          <w:sz w:val="24"/>
+          <w:szCs w:val="24"/>
+        </w:rPr>
+        <w:t>uso</w:t>
+      </w:r>
+      <w:proofErr w:type="spellEnd"/>
+      <w:r>
+        <w:rPr>
+          <w:rFonts w:ascii="Arial" w:hAnsi="Arial" w:eastAsia="Arial" w:cs="Arial"/>
+          <w:b w:val="0"/>
+          <w:bCs w:val="0"/>
+          <w:sz w:val="24"/>
+          <w:szCs w:val="24"/>
+        </w:rPr>
+        <w:t xml:space="preserve"> </w:t>
+      </w:r>
+      <w:proofErr w:type="spellStart"/>
+      <w:r>
+        <w:rPr>
+          <w:rFonts w:ascii="Arial" w:hAnsi="Arial" w:eastAsia="Arial" w:cs="Arial"/>
+          <w:b w:val="0"/>
+          <w:bCs w:val="0"/>
+          <w:sz w:val="24"/>
+          <w:szCs w:val="24"/>
+        </w:rPr>
+        <w:t>desses</w:t>
+      </w:r>
+      <w:proofErr w:type="spellEnd"/>
+      <w:r>
+        <w:rPr>
+          <w:rFonts w:ascii="Arial" w:hAnsi="Arial" w:eastAsia="Arial" w:cs="Arial"/>
+          <w:b w:val="0"/>
+          <w:bCs w:val="0"/>
+          <w:sz w:val="24"/>
+          <w:szCs w:val="24"/>
+        </w:rPr>
+        <w:t xml:space="preserve"> dados para </w:t>
+      </w:r>
+      <w:r>
+        <w:rPr>
+          <w:rFonts w:ascii="Arial" w:hAnsi="Arial" w:eastAsia="Arial" w:cs="Arial"/>
+          <w:b w:val="0"/>
+          <w:bCs w:val="0"/>
+          <w:sz w:val="24"/>
+          <w:szCs w:val="24"/>
+        </w:rPr>
+        <w:t>criar</w:t>
+      </w:r>
+      <w:r>
+        <w:rPr>
+          <w:rFonts w:ascii="Arial" w:hAnsi="Arial" w:eastAsia="Arial" w:cs="Arial"/>
+          <w:b w:val="0"/>
+          <w:bCs w:val="0"/>
+          <w:sz w:val="24"/>
+          <w:szCs w:val="24"/>
+        </w:rPr>
+        <w:t xml:space="preserve"> algum </w:t>
+      </w:r>
+      <w:proofErr w:type="spellStart"/>
+      <w:r>
+        <w:rPr>
+          <w:rFonts w:ascii="Arial" w:hAnsi="Arial" w:eastAsia="Arial" w:cs="Arial"/>
+          <w:b w:val="0"/>
+          <w:bCs w:val="0"/>
+          <w:sz w:val="24"/>
+          <w:szCs w:val="24"/>
+        </w:rPr>
+        <w:t>resultado</w:t>
+      </w:r>
+      <w:proofErr w:type="spellEnd"/>
+      <w:r>
+        <w:rPr>
+          <w:rFonts w:ascii="Arial" w:hAnsi="Arial" w:eastAsia="Arial" w:cs="Arial"/>
+          <w:b w:val="0"/>
+          <w:bCs w:val="0"/>
+          <w:sz w:val="24"/>
+          <w:szCs w:val="24"/>
+        </w:rPr>
+        <w:t>.</w:t>
+      </w:r>
+    </w:p>
+    <w:p>
+      <w:pPr>
+        <w:pStyle w:val="Normal"/>
+        <w:ind w:firstLine="706"/>
+        <w:jc w:val="both"/>
+        <w:rPr>
+          <w:rFonts w:ascii="Arial" w:hAnsi="Arial" w:eastAsia="Arial" w:cs="Arial"/>
+          <w:b w:val="0"/>
+          <w:bCs w:val="0"/>
+          <w:i w:val="0"/>
+          <w:iCs w:val="0"/>
+          <w:noProof w:val="0"/>
+          <w:color w:val="000000" w:themeColor="text1" w:themeTint="FF" w:themeShade="FF"/>
+          <w:sz w:val="24"/>
+          <w:szCs w:val="24"/>
+          <w:lang w:val="en-US"/>
+        </w:rPr>
+      </w:pPr>
+      <w:r>
+        <w:rPr>
+          <w:rFonts w:ascii="Arial" w:hAnsi="Arial" w:eastAsia="Arial" w:cs="Arial"/>
+          <w:b w:val="0"/>
+          <w:bCs w:val="0"/>
+          <w:sz w:val="24"/>
+          <w:szCs w:val="24"/>
+        </w:rPr>
+        <w:t xml:space="preserve">O JavaScript </w:t>
+      </w:r>
+      <w:r>
+        <w:rPr>
+          <w:rFonts w:ascii="Arial" w:hAnsi="Arial" w:eastAsia="Arial" w:cs="Arial"/>
+          <w:b w:val="0"/>
+          <w:bCs w:val="0"/>
+          <w:sz w:val="24"/>
+          <w:szCs w:val="24"/>
+        </w:rPr>
+        <w:t xml:space="preserve">é a </w:t>
+      </w:r>
+      <w:proofErr w:type="spellStart"/>
+      <w:r>
+        <w:rPr>
+          <w:rFonts w:ascii="Arial" w:hAnsi="Arial" w:eastAsia="Arial" w:cs="Arial"/>
+          <w:b w:val="0"/>
+          <w:bCs w:val="0"/>
+          <w:sz w:val="24"/>
+          <w:szCs w:val="24"/>
+        </w:rPr>
+        <w:t>linguagem</w:t>
+      </w:r>
+      <w:proofErr w:type="spellEnd"/>
+      <w:r>
+        <w:rPr>
+          <w:rFonts w:ascii="Arial" w:hAnsi="Arial" w:eastAsia="Arial" w:cs="Arial"/>
+          <w:b w:val="0"/>
+          <w:bCs w:val="0"/>
+          <w:sz w:val="24"/>
+          <w:szCs w:val="24"/>
+        </w:rPr>
+        <w:t xml:space="preserve"> </w:t>
+      </w:r>
+      <w:proofErr w:type="spellStart"/>
+      <w:r>
+        <w:rPr>
+          <w:rFonts w:ascii="Arial" w:hAnsi="Arial" w:eastAsia="Arial" w:cs="Arial"/>
+          <w:b w:val="0"/>
+          <w:bCs w:val="0"/>
+          <w:sz w:val="24"/>
+          <w:szCs w:val="24"/>
+        </w:rPr>
+        <w:t>usada</w:t>
+      </w:r>
+      <w:proofErr w:type="spellEnd"/>
+      <w:r>
+        <w:rPr>
+          <w:rFonts w:ascii="Arial" w:hAnsi="Arial" w:eastAsia="Arial" w:cs="Arial"/>
+          <w:b w:val="0"/>
+          <w:bCs w:val="0"/>
+          <w:sz w:val="24"/>
+          <w:szCs w:val="24"/>
+        </w:rPr>
+        <w:t xml:space="preserve"> no front-end de </w:t>
+      </w:r>
+      <w:proofErr w:type="spellStart"/>
+      <w:r>
+        <w:rPr>
+          <w:rFonts w:ascii="Arial" w:hAnsi="Arial" w:eastAsia="Arial" w:cs="Arial"/>
+          <w:b w:val="0"/>
+          <w:bCs w:val="0"/>
+          <w:sz w:val="24"/>
+          <w:szCs w:val="24"/>
+        </w:rPr>
+        <w:t>uma</w:t>
+      </w:r>
+      <w:proofErr w:type="spellEnd"/>
+      <w:r>
+        <w:rPr>
+          <w:rFonts w:ascii="Arial" w:hAnsi="Arial" w:eastAsia="Arial" w:cs="Arial"/>
+          <w:b w:val="0"/>
+          <w:bCs w:val="0"/>
+          <w:sz w:val="24"/>
+          <w:szCs w:val="24"/>
+        </w:rPr>
+        <w:t xml:space="preserve"> </w:t>
+      </w:r>
+      <w:proofErr w:type="spellStart"/>
+      <w:r>
+        <w:rPr>
+          <w:rFonts w:ascii="Arial" w:hAnsi="Arial" w:eastAsia="Arial" w:cs="Arial"/>
+          <w:b w:val="0"/>
+          <w:bCs w:val="0"/>
+          <w:sz w:val="24"/>
+          <w:szCs w:val="24"/>
+        </w:rPr>
+        <w:t>aplicação</w:t>
+      </w:r>
+      <w:proofErr w:type="spellEnd"/>
+      <w:r>
+        <w:rPr>
+          <w:rFonts w:ascii="Arial" w:hAnsi="Arial" w:eastAsia="Arial" w:cs="Arial"/>
+          <w:b w:val="0"/>
+          <w:bCs w:val="0"/>
+          <w:sz w:val="24"/>
+          <w:szCs w:val="24"/>
+        </w:rPr>
+        <w:t xml:space="preserve"> </w:t>
+      </w:r>
+      <w:r>
+        <w:rPr>
+          <w:rFonts w:ascii="Arial" w:hAnsi="Arial" w:eastAsia="Arial" w:cs="Arial"/>
+          <w:b w:val="0"/>
+          <w:bCs w:val="0"/>
+          <w:sz w:val="24"/>
+          <w:szCs w:val="24"/>
+        </w:rPr>
+        <w:t xml:space="preserve">para </w:t>
+      </w:r>
+      <w:proofErr w:type="spellStart"/>
+      <w:r>
+        <w:rPr>
+          <w:rFonts w:ascii="Arial" w:hAnsi="Arial" w:eastAsia="Arial" w:cs="Arial"/>
+          <w:b w:val="0"/>
+          <w:bCs w:val="0"/>
+          <w:sz w:val="24"/>
+          <w:szCs w:val="24"/>
+        </w:rPr>
+        <w:t>desenvolv</w:t>
+      </w:r>
+      <w:r>
+        <w:rPr>
+          <w:rFonts w:ascii="Arial" w:hAnsi="Arial" w:eastAsia="Arial" w:cs="Arial"/>
+          <w:b w:val="0"/>
+          <w:bCs w:val="0"/>
+          <w:sz w:val="24"/>
+          <w:szCs w:val="24"/>
+        </w:rPr>
+        <w:t>e</w:t>
+      </w:r>
+      <w:r>
+        <w:rPr>
+          <w:rFonts w:ascii="Arial" w:hAnsi="Arial" w:eastAsia="Arial" w:cs="Arial"/>
+          <w:b w:val="0"/>
+          <w:bCs w:val="0"/>
+          <w:sz w:val="24"/>
+          <w:szCs w:val="24"/>
+        </w:rPr>
+        <w:t>r</w:t>
+      </w:r>
+      <w:proofErr w:type="spellEnd"/>
+      <w:r>
+        <w:rPr>
+          <w:rFonts w:ascii="Arial" w:hAnsi="Arial" w:eastAsia="Arial" w:cs="Arial"/>
+          <w:b w:val="0"/>
+          <w:bCs w:val="0"/>
+          <w:sz w:val="24"/>
+          <w:szCs w:val="24"/>
+        </w:rPr>
+        <w:t xml:space="preserve"> </w:t>
+      </w:r>
+      <w:proofErr w:type="gramStart"/>
+      <w:r>
+        <w:rPr>
+          <w:rFonts w:ascii="Arial" w:hAnsi="Arial" w:eastAsia="Arial" w:cs="Arial"/>
+          <w:b w:val="0"/>
+          <w:bCs w:val="0"/>
+          <w:sz w:val="24"/>
+          <w:szCs w:val="24"/>
+        </w:rPr>
+        <w:t>a</w:t>
+      </w:r>
+      <w:proofErr w:type="gramEnd"/>
+      <w:r>
+        <w:rPr>
+          <w:rFonts w:ascii="Arial" w:hAnsi="Arial" w:eastAsia="Arial" w:cs="Arial"/>
+          <w:b w:val="0"/>
+          <w:bCs w:val="0"/>
+          <w:sz w:val="24"/>
+          <w:szCs w:val="24"/>
+        </w:rPr>
+        <w:t xml:space="preserve"> </w:t>
+      </w:r>
+      <w:proofErr w:type="spellStart"/>
+      <w:r>
+        <w:rPr>
+          <w:rFonts w:ascii="Arial" w:hAnsi="Arial" w:eastAsia="Arial" w:cs="Arial"/>
+          <w:b w:val="0"/>
+          <w:bCs w:val="0"/>
+          <w:sz w:val="24"/>
+          <w:szCs w:val="24"/>
+        </w:rPr>
+        <w:t>interação</w:t>
+      </w:r>
+      <w:proofErr w:type="spellEnd"/>
+      <w:r>
+        <w:rPr>
+          <w:rFonts w:ascii="Arial" w:hAnsi="Arial" w:eastAsia="Arial" w:cs="Arial"/>
+          <w:b w:val="0"/>
+          <w:bCs w:val="0"/>
+          <w:sz w:val="24"/>
+          <w:szCs w:val="24"/>
+        </w:rPr>
+        <w:t xml:space="preserve"> da </w:t>
+      </w:r>
+      <w:proofErr w:type="spellStart"/>
+      <w:r>
+        <w:rPr>
+          <w:rFonts w:ascii="Arial" w:hAnsi="Arial" w:eastAsia="Arial" w:cs="Arial"/>
+          <w:b w:val="0"/>
+          <w:bCs w:val="0"/>
+          <w:sz w:val="24"/>
+          <w:szCs w:val="24"/>
+        </w:rPr>
+        <w:t>página</w:t>
+      </w:r>
+      <w:proofErr w:type="spellEnd"/>
+      <w:r>
+        <w:rPr>
+          <w:rFonts w:ascii="Arial" w:hAnsi="Arial" w:eastAsia="Arial" w:cs="Arial"/>
+          <w:b w:val="0"/>
+          <w:bCs w:val="0"/>
+          <w:sz w:val="24"/>
+          <w:szCs w:val="24"/>
+        </w:rPr>
+        <w:t xml:space="preserve"> do site com o </w:t>
+      </w:r>
+      <w:proofErr w:type="spellStart"/>
+      <w:r>
+        <w:rPr>
+          <w:rFonts w:ascii="Arial" w:hAnsi="Arial" w:eastAsia="Arial" w:cs="Arial"/>
+          <w:b w:val="0"/>
+          <w:bCs w:val="0"/>
+          <w:sz w:val="24"/>
+          <w:szCs w:val="24"/>
+        </w:rPr>
+        <w:t>usuário</w:t>
+      </w:r>
+      <w:proofErr w:type="spellEnd"/>
+      <w:r>
+        <w:rPr>
+          <w:rFonts w:ascii="Arial" w:hAnsi="Arial" w:eastAsia="Arial" w:cs="Arial"/>
+          <w:b w:val="0"/>
+          <w:bCs w:val="0"/>
+          <w:sz w:val="24"/>
+          <w:szCs w:val="24"/>
+        </w:rPr>
+        <w:t>,</w:t>
+      </w:r>
+      <w:r>
+        <w:rPr>
+          <w:rFonts w:ascii="Arial" w:hAnsi="Arial" w:eastAsia="Arial" w:cs="Arial"/>
+          <w:b w:val="0"/>
+          <w:bCs w:val="0"/>
+          <w:sz w:val="24"/>
+          <w:szCs w:val="24"/>
+        </w:rPr>
+        <w:t xml:space="preserve"> </w:t>
+      </w:r>
+      <w:proofErr w:type="spellStart"/>
+      <w:r>
+        <w:rPr>
+          <w:rFonts w:ascii="Arial" w:hAnsi="Arial" w:eastAsia="Arial" w:cs="Arial"/>
+          <w:b w:val="0"/>
+          <w:bCs w:val="0"/>
+          <w:sz w:val="24"/>
+          <w:szCs w:val="24"/>
+        </w:rPr>
+        <w:t>atráves</w:t>
+      </w:r>
+      <w:proofErr w:type="spellEnd"/>
+      <w:r>
+        <w:rPr>
+          <w:rFonts w:ascii="Arial" w:hAnsi="Arial" w:eastAsia="Arial" w:cs="Arial"/>
+          <w:b w:val="0"/>
+          <w:bCs w:val="0"/>
+          <w:sz w:val="24"/>
+          <w:szCs w:val="24"/>
+        </w:rPr>
+        <w:t xml:space="preserve"> da </w:t>
+      </w:r>
+      <w:proofErr w:type="spellStart"/>
+      <w:r>
+        <w:rPr>
+          <w:rFonts w:ascii="Arial" w:hAnsi="Arial" w:eastAsia="Arial" w:cs="Arial"/>
+          <w:b w:val="0"/>
+          <w:bCs w:val="0"/>
+          <w:sz w:val="24"/>
+          <w:szCs w:val="24"/>
+        </w:rPr>
+        <w:t>implemetação</w:t>
+      </w:r>
+      <w:proofErr w:type="spellEnd"/>
+      <w:r>
+        <w:rPr>
+          <w:rFonts w:ascii="Arial" w:hAnsi="Arial" w:eastAsia="Arial" w:cs="Arial"/>
+          <w:b w:val="0"/>
+          <w:bCs w:val="0"/>
+          <w:sz w:val="24"/>
+          <w:szCs w:val="24"/>
+        </w:rPr>
+        <w:t xml:space="preserve"> de </w:t>
+      </w:r>
+      <w:proofErr w:type="spellStart"/>
+      <w:r>
+        <w:rPr>
+          <w:rFonts w:ascii="Arial" w:hAnsi="Arial" w:eastAsia="Arial" w:cs="Arial"/>
+          <w:b w:val="0"/>
+          <w:bCs w:val="0"/>
+          <w:sz w:val="24"/>
+          <w:szCs w:val="24"/>
+        </w:rPr>
+        <w:t>caixas</w:t>
+      </w:r>
+      <w:proofErr w:type="spellEnd"/>
+      <w:r>
+        <w:rPr>
+          <w:rFonts w:ascii="Arial" w:hAnsi="Arial" w:eastAsia="Arial" w:cs="Arial"/>
+          <w:b w:val="0"/>
+          <w:bCs w:val="0"/>
+          <w:sz w:val="24"/>
+          <w:szCs w:val="24"/>
+        </w:rPr>
+        <w:t xml:space="preserve"> de </w:t>
+      </w:r>
+      <w:proofErr w:type="spellStart"/>
+      <w:r>
+        <w:rPr>
+          <w:rFonts w:ascii="Arial" w:hAnsi="Arial" w:eastAsia="Arial" w:cs="Arial"/>
+          <w:b w:val="0"/>
+          <w:bCs w:val="0"/>
+          <w:sz w:val="24"/>
+          <w:szCs w:val="24"/>
+        </w:rPr>
+        <w:t>texto</w:t>
+      </w:r>
+      <w:proofErr w:type="spellEnd"/>
+      <w:r>
+        <w:rPr>
+          <w:rFonts w:ascii="Arial" w:hAnsi="Arial" w:eastAsia="Arial" w:cs="Arial"/>
+          <w:b w:val="0"/>
+          <w:bCs w:val="0"/>
+          <w:sz w:val="24"/>
+          <w:szCs w:val="24"/>
+        </w:rPr>
+        <w:t xml:space="preserve">, </w:t>
+      </w:r>
+      <w:proofErr w:type="spellStart"/>
+      <w:r>
+        <w:rPr>
+          <w:rFonts w:ascii="Arial" w:hAnsi="Arial" w:eastAsia="Arial" w:cs="Arial"/>
+          <w:b w:val="0"/>
+          <w:bCs w:val="0"/>
+          <w:sz w:val="24"/>
+          <w:szCs w:val="24"/>
+        </w:rPr>
+        <w:t>mapas</w:t>
+      </w:r>
+      <w:proofErr w:type="spellEnd"/>
+      <w:r>
+        <w:rPr>
+          <w:rFonts w:ascii="Arial" w:hAnsi="Arial" w:eastAsia="Arial" w:cs="Arial"/>
+          <w:b w:val="0"/>
+          <w:bCs w:val="0"/>
+          <w:sz w:val="24"/>
+          <w:szCs w:val="24"/>
+        </w:rPr>
+        <w:t xml:space="preserve">, </w:t>
+      </w:r>
+      <w:proofErr w:type="spellStart"/>
+      <w:r>
+        <w:rPr>
+          <w:rFonts w:ascii="Arial" w:hAnsi="Arial" w:eastAsia="Arial" w:cs="Arial"/>
+          <w:b w:val="0"/>
+          <w:bCs w:val="0"/>
+          <w:sz w:val="24"/>
+          <w:szCs w:val="24"/>
+        </w:rPr>
+        <w:t>formulários</w:t>
+      </w:r>
+      <w:proofErr w:type="spellEnd"/>
+      <w:r>
+        <w:rPr>
+          <w:rFonts w:ascii="Arial" w:hAnsi="Arial" w:eastAsia="Arial" w:cs="Arial"/>
+          <w:b w:val="0"/>
+          <w:bCs w:val="0"/>
+          <w:sz w:val="24"/>
+          <w:szCs w:val="24"/>
+        </w:rPr>
+        <w:t xml:space="preserve">, </w:t>
+      </w:r>
+      <w:proofErr w:type="spellStart"/>
+      <w:r>
+        <w:rPr>
+          <w:rFonts w:ascii="Arial" w:hAnsi="Arial" w:eastAsia="Arial" w:cs="Arial"/>
+          <w:b w:val="0"/>
+          <w:bCs w:val="0"/>
+          <w:sz w:val="24"/>
+          <w:szCs w:val="24"/>
+        </w:rPr>
+        <w:t>animações</w:t>
+      </w:r>
+      <w:proofErr w:type="spellEnd"/>
+      <w:r>
+        <w:rPr>
+          <w:rFonts w:ascii="Arial" w:hAnsi="Arial" w:eastAsia="Arial" w:cs="Arial"/>
+          <w:b w:val="0"/>
+          <w:bCs w:val="0"/>
+          <w:sz w:val="24"/>
+          <w:szCs w:val="24"/>
+        </w:rPr>
+        <w:t xml:space="preserve"> e </w:t>
+      </w:r>
+      <w:proofErr w:type="spellStart"/>
+      <w:r>
+        <w:rPr>
+          <w:rFonts w:ascii="Arial" w:hAnsi="Arial" w:eastAsia="Arial" w:cs="Arial"/>
+          <w:b w:val="0"/>
+          <w:bCs w:val="0"/>
+          <w:sz w:val="24"/>
+          <w:szCs w:val="24"/>
+        </w:rPr>
+        <w:t>vários</w:t>
+      </w:r>
+      <w:proofErr w:type="spellEnd"/>
+      <w:r>
+        <w:rPr>
+          <w:rFonts w:ascii="Arial" w:hAnsi="Arial" w:eastAsia="Arial" w:cs="Arial"/>
+          <w:b w:val="0"/>
+          <w:bCs w:val="0"/>
+          <w:sz w:val="24"/>
+          <w:szCs w:val="24"/>
+        </w:rPr>
+        <w:t xml:space="preserve"> outros </w:t>
+      </w:r>
+      <w:proofErr w:type="spellStart"/>
+      <w:r>
+        <w:rPr>
+          <w:rFonts w:ascii="Arial" w:hAnsi="Arial" w:eastAsia="Arial" w:cs="Arial"/>
+          <w:b w:val="0"/>
+          <w:bCs w:val="0"/>
+          <w:sz w:val="24"/>
+          <w:szCs w:val="24"/>
+        </w:rPr>
+        <w:t>elementos</w:t>
+      </w:r>
+      <w:proofErr w:type="spellEnd"/>
+      <w:r>
+        <w:rPr>
+          <w:rFonts w:ascii="Arial" w:hAnsi="Arial" w:eastAsia="Arial" w:cs="Arial"/>
+          <w:b w:val="0"/>
+          <w:bCs w:val="0"/>
+          <w:sz w:val="24"/>
+          <w:szCs w:val="24"/>
+        </w:rPr>
+        <w:t xml:space="preserve"> </w:t>
+      </w:r>
+      <w:proofErr w:type="spellStart"/>
+      <w:r>
+        <w:rPr>
+          <w:rFonts w:ascii="Arial" w:hAnsi="Arial" w:eastAsia="Arial" w:cs="Arial"/>
+          <w:b w:val="0"/>
+          <w:bCs w:val="0"/>
+          <w:sz w:val="24"/>
+          <w:szCs w:val="24"/>
+        </w:rPr>
+        <w:t>dinâmi</w:t>
+      </w:r>
+      <w:r>
+        <w:rPr>
+          <w:rFonts w:ascii="Arial" w:hAnsi="Arial" w:eastAsia="Arial" w:cs="Arial"/>
+          <w:b w:val="0"/>
+          <w:bCs w:val="0"/>
+          <w:sz w:val="24"/>
+          <w:szCs w:val="24"/>
+        </w:rPr>
+        <w:t>cos</w:t>
+      </w:r>
+      <w:proofErr w:type="spellEnd"/>
+      <w:r>
+        <w:rPr>
+          <w:rFonts w:ascii="Arial" w:hAnsi="Arial" w:eastAsia="Arial" w:cs="Arial"/>
+          <w:b w:val="0"/>
+          <w:bCs w:val="0"/>
+          <w:sz w:val="24"/>
+          <w:szCs w:val="24"/>
+        </w:rPr>
+        <w:t xml:space="preserve"> que </w:t>
+      </w:r>
+      <w:proofErr w:type="spellStart"/>
+      <w:r>
+        <w:rPr>
+          <w:rFonts w:ascii="Arial" w:hAnsi="Arial" w:eastAsia="Arial" w:cs="Arial"/>
+          <w:b w:val="0"/>
+          <w:bCs w:val="0"/>
+          <w:sz w:val="24"/>
+          <w:szCs w:val="24"/>
+        </w:rPr>
+        <w:t>permitem</w:t>
+      </w:r>
+      <w:proofErr w:type="spellEnd"/>
+      <w:r>
+        <w:rPr>
+          <w:rFonts w:ascii="Arial" w:hAnsi="Arial" w:eastAsia="Arial" w:cs="Arial"/>
+          <w:b w:val="0"/>
+          <w:bCs w:val="0"/>
+          <w:sz w:val="24"/>
+          <w:szCs w:val="24"/>
+        </w:rPr>
+        <w:t xml:space="preserve"> a </w:t>
+      </w:r>
+      <w:proofErr w:type="spellStart"/>
+      <w:r>
+        <w:rPr>
+          <w:rFonts w:ascii="Arial" w:hAnsi="Arial" w:eastAsia="Arial" w:cs="Arial"/>
+          <w:b w:val="0"/>
+          <w:bCs w:val="0"/>
+          <w:sz w:val="24"/>
+          <w:szCs w:val="24"/>
+        </w:rPr>
+        <w:t>comunicação</w:t>
+      </w:r>
+      <w:proofErr w:type="spellEnd"/>
+      <w:r>
+        <w:rPr>
+          <w:rFonts w:ascii="Arial" w:hAnsi="Arial" w:eastAsia="Arial" w:cs="Arial"/>
+          <w:b w:val="0"/>
+          <w:bCs w:val="0"/>
+          <w:sz w:val="24"/>
+          <w:szCs w:val="24"/>
+        </w:rPr>
+        <w:t xml:space="preserve"> do </w:t>
+      </w:r>
+      <w:proofErr w:type="spellStart"/>
+      <w:r>
+        <w:rPr>
+          <w:rFonts w:ascii="Arial" w:hAnsi="Arial" w:eastAsia="Arial" w:cs="Arial"/>
+          <w:b w:val="0"/>
+          <w:bCs w:val="0"/>
+          <w:sz w:val="24"/>
+          <w:szCs w:val="24"/>
+        </w:rPr>
+        <w:t>sistema</w:t>
+      </w:r>
+      <w:proofErr w:type="spellEnd"/>
+      <w:r>
+        <w:rPr>
+          <w:rFonts w:ascii="Arial" w:hAnsi="Arial" w:eastAsia="Arial" w:cs="Arial"/>
+          <w:b w:val="0"/>
+          <w:bCs w:val="0"/>
+          <w:sz w:val="24"/>
+          <w:szCs w:val="24"/>
+        </w:rPr>
+        <w:t xml:space="preserve"> com o </w:t>
+      </w:r>
+      <w:proofErr w:type="spellStart"/>
+      <w:r>
+        <w:rPr>
+          <w:rFonts w:ascii="Arial" w:hAnsi="Arial" w:eastAsia="Arial" w:cs="Arial"/>
+          <w:b w:val="0"/>
+          <w:bCs w:val="0"/>
+          <w:sz w:val="24"/>
+          <w:szCs w:val="24"/>
+        </w:rPr>
+        <w:t>usuário</w:t>
+      </w:r>
+      <w:proofErr w:type="spellEnd"/>
+      <w:r>
+        <w:rPr>
+          <w:rFonts w:ascii="Arial" w:hAnsi="Arial" w:eastAsia="Arial" w:cs="Arial"/>
+          <w:b w:val="0"/>
+          <w:bCs w:val="0"/>
+          <w:sz w:val="24"/>
+          <w:szCs w:val="24"/>
+        </w:rPr>
+        <w:t>.</w:t>
+      </w:r>
+      <w:r>
+        <w:rPr>
+          <w:rFonts w:ascii="Arial" w:hAnsi="Arial" w:eastAsia="Arial" w:cs="Arial"/>
+          <w:b w:val="0"/>
+          <w:bCs w:val="0"/>
+          <w:sz w:val="24"/>
+          <w:szCs w:val="24"/>
+        </w:rPr>
+        <w:t xml:space="preserve"> </w:t>
+      </w:r>
+      <w:proofErr w:type="spellStart"/>
+      <w:r>
+        <w:rPr>
+          <w:rFonts w:ascii="Arial" w:hAnsi="Arial" w:eastAsia="Arial" w:cs="Arial"/>
+          <w:b w:val="0"/>
+          <w:bCs w:val="0"/>
+          <w:sz w:val="24"/>
+          <w:szCs w:val="24"/>
+        </w:rPr>
+        <w:t>Alguns</w:t>
+      </w:r>
+      <w:proofErr w:type="spellEnd"/>
+      <w:r>
+        <w:rPr>
+          <w:rFonts w:ascii="Arial" w:hAnsi="Arial" w:eastAsia="Arial" w:cs="Arial"/>
+          <w:b w:val="0"/>
+          <w:bCs w:val="0"/>
+          <w:sz w:val="24"/>
+          <w:szCs w:val="24"/>
+        </w:rPr>
+        <w:t xml:space="preserve"> dos </w:t>
+      </w:r>
+      <w:proofErr w:type="spellStart"/>
+      <w:r>
+        <w:rPr>
+          <w:rFonts w:ascii="Arial" w:hAnsi="Arial" w:eastAsia="Arial" w:cs="Arial"/>
+          <w:b w:val="0"/>
+          <w:bCs w:val="0"/>
+          <w:sz w:val="24"/>
+          <w:szCs w:val="24"/>
+        </w:rPr>
+        <w:t>benefícios</w:t>
+      </w:r>
+      <w:proofErr w:type="spellEnd"/>
+      <w:r>
+        <w:rPr>
+          <w:rFonts w:ascii="Arial" w:hAnsi="Arial" w:eastAsia="Arial" w:cs="Arial"/>
+          <w:b w:val="0"/>
+          <w:bCs w:val="0"/>
+          <w:sz w:val="24"/>
+          <w:szCs w:val="24"/>
+        </w:rPr>
+        <w:t xml:space="preserve"> dessa </w:t>
+      </w:r>
+      <w:proofErr w:type="spellStart"/>
+      <w:r>
+        <w:rPr>
+          <w:rFonts w:ascii="Arial" w:hAnsi="Arial" w:eastAsia="Arial" w:cs="Arial"/>
+          <w:b w:val="0"/>
+          <w:bCs w:val="0"/>
+          <w:sz w:val="24"/>
+          <w:szCs w:val="24"/>
+        </w:rPr>
+        <w:t>linguagem</w:t>
+      </w:r>
+      <w:proofErr w:type="spellEnd"/>
+      <w:r>
+        <w:rPr>
+          <w:rFonts w:ascii="Arial" w:hAnsi="Arial" w:eastAsia="Arial" w:cs="Arial"/>
+          <w:b w:val="0"/>
+          <w:bCs w:val="0"/>
+          <w:sz w:val="24"/>
+          <w:szCs w:val="24"/>
+        </w:rPr>
+        <w:t xml:space="preserve"> de </w:t>
+      </w:r>
+      <w:proofErr w:type="spellStart"/>
+      <w:r>
+        <w:rPr>
+          <w:rFonts w:ascii="Arial" w:hAnsi="Arial" w:eastAsia="Arial" w:cs="Arial"/>
+          <w:b w:val="0"/>
+          <w:bCs w:val="0"/>
+          <w:sz w:val="24"/>
+          <w:szCs w:val="24"/>
+        </w:rPr>
+        <w:t>programação</w:t>
+      </w:r>
+      <w:proofErr w:type="spellEnd"/>
+      <w:r>
+        <w:rPr>
+          <w:rFonts w:ascii="Arial" w:hAnsi="Arial" w:eastAsia="Arial" w:cs="Arial"/>
+          <w:b w:val="0"/>
+          <w:bCs w:val="0"/>
+          <w:sz w:val="24"/>
+          <w:szCs w:val="24"/>
+        </w:rPr>
+        <w:t xml:space="preserve"> </w:t>
+      </w:r>
+      <w:proofErr w:type="spellStart"/>
+      <w:r>
+        <w:rPr>
+          <w:rFonts w:ascii="Arial" w:hAnsi="Arial" w:eastAsia="Arial" w:cs="Arial"/>
+          <w:b w:val="0"/>
+          <w:bCs w:val="0"/>
+          <w:sz w:val="24"/>
+          <w:szCs w:val="24"/>
+        </w:rPr>
+        <w:t>são</w:t>
+      </w:r>
+      <w:proofErr w:type="spellEnd"/>
+      <w:r>
+        <w:rPr>
+          <w:rFonts w:ascii="Arial" w:hAnsi="Arial" w:eastAsia="Arial" w:cs="Arial"/>
+          <w:b w:val="0"/>
+          <w:bCs w:val="0"/>
+          <w:sz w:val="24"/>
+          <w:szCs w:val="24"/>
+        </w:rPr>
+        <w:t xml:space="preserve"> a</w:t>
+      </w:r>
+      <w:r>
+        <w:rPr>
+          <w:rFonts w:ascii="Arial" w:hAnsi="Arial" w:eastAsia="Arial" w:cs="Arial"/>
+          <w:b w:val="0"/>
+          <w:bCs w:val="0"/>
+          <w:sz w:val="24"/>
+          <w:szCs w:val="24"/>
+        </w:rPr>
+        <w:t xml:space="preserve"> </w:t>
+      </w:r>
+      <w:proofErr w:type="spellStart"/>
+      <w:r>
+        <w:rPr>
+          <w:rFonts w:ascii="Arial" w:hAnsi="Arial" w:eastAsia="Arial" w:cs="Arial"/>
+          <w:b w:val="0"/>
+          <w:bCs w:val="0"/>
+          <w:sz w:val="24"/>
+          <w:szCs w:val="24"/>
+        </w:rPr>
+        <w:t>sua</w:t>
+      </w:r>
+      <w:proofErr w:type="spellEnd"/>
+      <w:r>
+        <w:rPr>
+          <w:rFonts w:ascii="Arial" w:hAnsi="Arial" w:eastAsia="Arial" w:cs="Arial"/>
+          <w:b w:val="0"/>
+          <w:bCs w:val="0"/>
+          <w:sz w:val="24"/>
+          <w:szCs w:val="24"/>
+        </w:rPr>
+        <w:t xml:space="preserve"> </w:t>
+      </w:r>
+      <w:proofErr w:type="spellStart"/>
+      <w:r>
+        <w:rPr>
+          <w:rFonts w:ascii="Arial" w:hAnsi="Arial" w:eastAsia="Arial" w:cs="Arial"/>
+          <w:b w:val="0"/>
+          <w:bCs w:val="0"/>
+          <w:sz w:val="24"/>
+          <w:szCs w:val="24"/>
+        </w:rPr>
+        <w:t>versatilidade</w:t>
+      </w:r>
+      <w:proofErr w:type="spellEnd"/>
+      <w:r>
+        <w:rPr>
+          <w:rFonts w:ascii="Arial" w:hAnsi="Arial" w:eastAsia="Arial" w:cs="Arial"/>
+          <w:b w:val="0"/>
+          <w:bCs w:val="0"/>
+          <w:sz w:val="24"/>
+          <w:szCs w:val="24"/>
+        </w:rPr>
+        <w:t xml:space="preserve">, </w:t>
+      </w:r>
+      <w:proofErr w:type="spellStart"/>
+      <w:r>
+        <w:rPr>
+          <w:rFonts w:ascii="Arial" w:hAnsi="Arial" w:eastAsia="Arial" w:cs="Arial"/>
+          <w:b w:val="0"/>
+          <w:bCs w:val="0"/>
+          <w:sz w:val="24"/>
+          <w:szCs w:val="24"/>
+        </w:rPr>
+        <w:t>agilidade</w:t>
+      </w:r>
+      <w:proofErr w:type="spellEnd"/>
+      <w:r>
+        <w:rPr>
+          <w:rFonts w:ascii="Arial" w:hAnsi="Arial" w:eastAsia="Arial" w:cs="Arial"/>
+          <w:b w:val="0"/>
+          <w:bCs w:val="0"/>
+          <w:sz w:val="24"/>
+          <w:szCs w:val="24"/>
+        </w:rPr>
+        <w:t xml:space="preserve"> </w:t>
+      </w:r>
+      <w:proofErr w:type="spellStart"/>
+      <w:r>
+        <w:rPr>
+          <w:rFonts w:ascii="Arial" w:hAnsi="Arial" w:eastAsia="Arial" w:cs="Arial"/>
+          <w:b w:val="0"/>
+          <w:bCs w:val="0"/>
+          <w:sz w:val="24"/>
+          <w:szCs w:val="24"/>
+        </w:rPr>
+        <w:t>na</w:t>
+      </w:r>
+      <w:proofErr w:type="spellEnd"/>
+      <w:r>
+        <w:rPr>
+          <w:rFonts w:ascii="Arial" w:hAnsi="Arial" w:eastAsia="Arial" w:cs="Arial"/>
+          <w:b w:val="0"/>
+          <w:bCs w:val="0"/>
+          <w:sz w:val="24"/>
+          <w:szCs w:val="24"/>
+        </w:rPr>
+        <w:t xml:space="preserve"> </w:t>
+      </w:r>
+      <w:proofErr w:type="spellStart"/>
+      <w:r>
+        <w:rPr>
+          <w:rFonts w:ascii="Arial" w:hAnsi="Arial" w:eastAsia="Arial" w:cs="Arial"/>
+          <w:b w:val="0"/>
+          <w:bCs w:val="0"/>
+          <w:sz w:val="24"/>
+          <w:szCs w:val="24"/>
+        </w:rPr>
+        <w:t>leitura</w:t>
+      </w:r>
+      <w:proofErr w:type="spellEnd"/>
+      <w:r>
+        <w:rPr>
+          <w:rFonts w:ascii="Arial" w:hAnsi="Arial" w:eastAsia="Arial" w:cs="Arial"/>
+          <w:b w:val="0"/>
+          <w:bCs w:val="0"/>
+          <w:sz w:val="24"/>
+          <w:szCs w:val="24"/>
+        </w:rPr>
+        <w:t xml:space="preserve"> do </w:t>
+      </w:r>
+      <w:proofErr w:type="spellStart"/>
+      <w:r>
+        <w:rPr>
+          <w:rFonts w:ascii="Arial" w:hAnsi="Arial" w:eastAsia="Arial" w:cs="Arial"/>
+          <w:b w:val="0"/>
+          <w:bCs w:val="0"/>
+          <w:sz w:val="24"/>
+          <w:szCs w:val="24"/>
+        </w:rPr>
+        <w:t>códi</w:t>
+      </w:r>
+      <w:r>
+        <w:rPr>
+          <w:rFonts w:ascii="Arial" w:hAnsi="Arial" w:eastAsia="Arial" w:cs="Arial"/>
+          <w:b w:val="0"/>
+          <w:bCs w:val="0"/>
+          <w:sz w:val="24"/>
+          <w:szCs w:val="24"/>
+        </w:rPr>
+        <w:t>go</w:t>
+      </w:r>
+      <w:proofErr w:type="spellEnd"/>
+      <w:r>
+        <w:rPr>
+          <w:rFonts w:ascii="Arial" w:hAnsi="Arial" w:eastAsia="Arial" w:cs="Arial"/>
+          <w:b w:val="0"/>
+          <w:bCs w:val="0"/>
+          <w:sz w:val="24"/>
+          <w:szCs w:val="24"/>
+        </w:rPr>
+        <w:t xml:space="preserve"> e </w:t>
+      </w:r>
+      <w:proofErr w:type="spellStart"/>
+      <w:r>
+        <w:rPr>
+          <w:rFonts w:ascii="Arial" w:hAnsi="Arial" w:eastAsia="Arial" w:cs="Arial"/>
+          <w:b w:val="0"/>
+          <w:bCs w:val="0"/>
+          <w:sz w:val="24"/>
+          <w:szCs w:val="24"/>
+        </w:rPr>
+        <w:t>portanto</w:t>
+      </w:r>
+      <w:proofErr w:type="spellEnd"/>
+      <w:r>
+        <w:rPr>
+          <w:rFonts w:ascii="Arial" w:hAnsi="Arial" w:eastAsia="Arial" w:cs="Arial"/>
+          <w:b w:val="0"/>
+          <w:bCs w:val="0"/>
+          <w:sz w:val="24"/>
+          <w:szCs w:val="24"/>
+        </w:rPr>
+        <w:t xml:space="preserve"> </w:t>
+      </w:r>
+      <w:proofErr w:type="spellStart"/>
+      <w:r>
+        <w:rPr>
+          <w:rFonts w:ascii="Arial" w:hAnsi="Arial" w:eastAsia="Arial" w:cs="Arial"/>
+          <w:b w:val="0"/>
+          <w:bCs w:val="0"/>
+          <w:sz w:val="24"/>
+          <w:szCs w:val="24"/>
+        </w:rPr>
+        <w:t>agilidade</w:t>
+      </w:r>
+      <w:proofErr w:type="spellEnd"/>
+      <w:r>
+        <w:rPr>
+          <w:rFonts w:ascii="Arial" w:hAnsi="Arial" w:eastAsia="Arial" w:cs="Arial"/>
+          <w:b w:val="0"/>
+          <w:bCs w:val="0"/>
+          <w:sz w:val="24"/>
+          <w:szCs w:val="24"/>
+        </w:rPr>
+        <w:t xml:space="preserve"> </w:t>
+      </w:r>
+      <w:proofErr w:type="spellStart"/>
+      <w:r>
+        <w:rPr>
+          <w:rFonts w:ascii="Arial" w:hAnsi="Arial" w:eastAsia="Arial" w:cs="Arial"/>
+          <w:b w:val="0"/>
+          <w:bCs w:val="0"/>
+          <w:sz w:val="24"/>
+          <w:szCs w:val="24"/>
+        </w:rPr>
+        <w:t>em</w:t>
+      </w:r>
+      <w:proofErr w:type="spellEnd"/>
+      <w:r>
+        <w:rPr>
+          <w:rFonts w:ascii="Arial" w:hAnsi="Arial" w:eastAsia="Arial" w:cs="Arial"/>
+          <w:b w:val="0"/>
+          <w:bCs w:val="0"/>
+          <w:sz w:val="24"/>
+          <w:szCs w:val="24"/>
+        </w:rPr>
+        <w:t xml:space="preserve"> </w:t>
+      </w:r>
+      <w:proofErr w:type="spellStart"/>
+      <w:r>
+        <w:rPr>
+          <w:rFonts w:ascii="Arial" w:hAnsi="Arial" w:eastAsia="Arial" w:cs="Arial"/>
+          <w:b w:val="0"/>
+          <w:bCs w:val="0"/>
+          <w:sz w:val="24"/>
+          <w:szCs w:val="24"/>
+        </w:rPr>
+        <w:t>sua</w:t>
+      </w:r>
+      <w:proofErr w:type="spellEnd"/>
+      <w:r>
+        <w:rPr>
+          <w:rFonts w:ascii="Arial" w:hAnsi="Arial" w:eastAsia="Arial" w:cs="Arial"/>
+          <w:b w:val="0"/>
+          <w:bCs w:val="0"/>
+          <w:sz w:val="24"/>
+          <w:szCs w:val="24"/>
+        </w:rPr>
+        <w:t xml:space="preserve"> </w:t>
+      </w:r>
+      <w:proofErr w:type="spellStart"/>
+      <w:r>
+        <w:rPr>
+          <w:rFonts w:ascii="Arial" w:hAnsi="Arial" w:eastAsia="Arial" w:cs="Arial"/>
+          <w:b w:val="0"/>
+          <w:bCs w:val="0"/>
+          <w:sz w:val="24"/>
+          <w:szCs w:val="24"/>
+        </w:rPr>
+        <w:t>execução</w:t>
+      </w:r>
+      <w:proofErr w:type="spellEnd"/>
+      <w:r>
+        <w:rPr>
+          <w:rFonts w:ascii="Arial" w:hAnsi="Arial" w:eastAsia="Arial" w:cs="Arial"/>
+          <w:b w:val="0"/>
+          <w:bCs w:val="0"/>
+          <w:sz w:val="24"/>
+          <w:szCs w:val="24"/>
+        </w:rPr>
+        <w:t xml:space="preserve">, </w:t>
+      </w:r>
+      <w:r>
+        <w:rPr>
+          <w:rFonts w:ascii="Arial" w:hAnsi="Arial" w:eastAsia="Arial" w:cs="Arial"/>
+          <w:b w:val="0"/>
+          <w:bCs w:val="0"/>
+          <w:color w:val="000000" w:themeColor="text1" w:themeTint="FF" w:themeShade="FF"/>
+          <w:sz w:val="24"/>
+          <w:szCs w:val="24"/>
+        </w:rPr>
+        <w:t xml:space="preserve">é </w:t>
+      </w:r>
+      <w:proofErr w:type="spellStart"/>
+      <w:r>
+        <w:rPr>
+          <w:rFonts w:ascii="Arial" w:hAnsi="Arial" w:eastAsia="Arial" w:cs="Arial"/>
+          <w:b w:val="0"/>
+          <w:bCs w:val="0"/>
+          <w:color w:val="000000" w:themeColor="text1" w:themeTint="FF" w:themeShade="FF"/>
+          <w:sz w:val="24"/>
+          <w:szCs w:val="24"/>
+        </w:rPr>
+        <w:t>c</w:t>
+      </w:r>
+      <w:r>
+        <w:rPr>
+          <w:rFonts w:ascii="Arial" w:hAnsi="Arial" w:eastAsia="Arial" w:cs="Arial"/>
+          <w:b w:val="0"/>
+          <w:bCs w:val="0"/>
+          <w:i w:val="0"/>
+          <w:iCs w:val="0"/>
+          <w:noProof w:val="0"/>
+          <w:color w:val="000000" w:themeColor="text1" w:themeTint="FF" w:themeShade="FF"/>
+          <w:sz w:val="24"/>
+          <w:szCs w:val="24"/>
+          <w:lang w:val="en-US"/>
+        </w:rPr>
+        <w:t>ompatível</w:t>
+      </w:r>
+      <w:proofErr w:type="spellEnd"/>
+      <w:r>
+        <w:rPr>
+          <w:rFonts w:ascii="Arial" w:hAnsi="Arial" w:eastAsia="Arial" w:cs="Arial"/>
+          <w:b w:val="0"/>
+          <w:bCs w:val="0"/>
+          <w:i w:val="0"/>
+          <w:iCs w:val="0"/>
+          <w:noProof w:val="0"/>
+          <w:color w:val="000000" w:themeColor="text1" w:themeTint="FF" w:themeShade="FF"/>
+          <w:sz w:val="24"/>
+          <w:szCs w:val="24"/>
+          <w:lang w:val="en-US"/>
+        </w:rPr>
+        <w:t xml:space="preserve"> com </w:t>
+      </w:r>
+      <w:proofErr w:type="spellStart"/>
+      <w:r>
+        <w:rPr>
+          <w:rFonts w:ascii="Arial" w:hAnsi="Arial" w:eastAsia="Arial" w:cs="Arial"/>
+          <w:b w:val="0"/>
+          <w:bCs w:val="0"/>
+          <w:i w:val="0"/>
+          <w:iCs w:val="0"/>
+          <w:noProof w:val="0"/>
+          <w:color w:val="000000" w:themeColor="text1" w:themeTint="FF" w:themeShade="FF"/>
+          <w:sz w:val="24"/>
+          <w:szCs w:val="24"/>
+          <w:lang w:val="en-US"/>
+        </w:rPr>
+        <w:t>uma</w:t>
+      </w:r>
+      <w:proofErr w:type="spellEnd"/>
+      <w:r>
+        <w:rPr>
+          <w:rFonts w:ascii="Arial" w:hAnsi="Arial" w:eastAsia="Arial" w:cs="Arial"/>
+          <w:b w:val="0"/>
+          <w:bCs w:val="0"/>
+          <w:i w:val="0"/>
+          <w:iCs w:val="0"/>
+          <w:noProof w:val="0"/>
+          <w:color w:val="000000" w:themeColor="text1" w:themeTint="FF" w:themeShade="FF"/>
+          <w:sz w:val="24"/>
+          <w:szCs w:val="24"/>
+          <w:lang w:val="en-US"/>
+        </w:rPr>
+        <w:t xml:space="preserve"> </w:t>
+      </w:r>
+      <w:proofErr w:type="spellStart"/>
+      <w:r>
+        <w:rPr>
+          <w:rFonts w:ascii="Arial" w:hAnsi="Arial" w:eastAsia="Arial" w:cs="Arial"/>
+          <w:b w:val="0"/>
+          <w:bCs w:val="0"/>
+          <w:i w:val="0"/>
+          <w:iCs w:val="0"/>
+          <w:noProof w:val="0"/>
+          <w:color w:val="000000" w:themeColor="text1" w:themeTint="FF" w:themeShade="FF"/>
+          <w:sz w:val="24"/>
+          <w:szCs w:val="24"/>
+          <w:lang w:val="en-US"/>
+        </w:rPr>
+        <w:t>variedade</w:t>
+      </w:r>
+      <w:proofErr w:type="spellEnd"/>
+      <w:r>
+        <w:rPr>
+          <w:rFonts w:ascii="Arial" w:hAnsi="Arial" w:eastAsia="Arial" w:cs="Arial"/>
+          <w:b w:val="0"/>
+          <w:bCs w:val="0"/>
+          <w:i w:val="0"/>
+          <w:iCs w:val="0"/>
+          <w:noProof w:val="0"/>
+          <w:color w:val="000000" w:themeColor="text1" w:themeTint="FF" w:themeShade="FF"/>
+          <w:sz w:val="24"/>
+          <w:szCs w:val="24"/>
+          <w:lang w:val="en-US"/>
+        </w:rPr>
+        <w:t xml:space="preserve"> de </w:t>
+      </w:r>
+      <w:proofErr w:type="spellStart"/>
+      <w:r>
+        <w:rPr>
+          <w:rFonts w:ascii="Arial" w:hAnsi="Arial" w:eastAsia="Arial" w:cs="Arial"/>
+          <w:b w:val="0"/>
+          <w:bCs w:val="0"/>
+          <w:i w:val="0"/>
+          <w:iCs w:val="0"/>
+          <w:noProof w:val="0"/>
+          <w:color w:val="000000" w:themeColor="text1" w:themeTint="FF" w:themeShade="FF"/>
+          <w:sz w:val="24"/>
+          <w:szCs w:val="24"/>
+          <w:lang w:val="en-US"/>
+        </w:rPr>
+        <w:t>navegadores</w:t>
+      </w:r>
+      <w:proofErr w:type="spellEnd"/>
+      <w:r>
+        <w:rPr>
+          <w:rFonts w:ascii="Arial" w:hAnsi="Arial" w:eastAsia="Arial" w:cs="Arial"/>
+          <w:b w:val="0"/>
+          <w:bCs w:val="0"/>
+          <w:i w:val="0"/>
+          <w:iCs w:val="0"/>
+          <w:noProof w:val="0"/>
+          <w:color w:val="000000" w:themeColor="text1" w:themeTint="FF" w:themeShade="FF"/>
+          <w:sz w:val="24"/>
+          <w:szCs w:val="24"/>
+          <w:lang w:val="en-US"/>
+        </w:rPr>
+        <w:t xml:space="preserve"> e </w:t>
+      </w:r>
+      <w:proofErr w:type="spellStart"/>
+      <w:r>
+        <w:rPr>
+          <w:rFonts w:ascii="Arial" w:hAnsi="Arial" w:eastAsia="Arial" w:cs="Arial"/>
+          <w:b w:val="0"/>
+          <w:bCs w:val="0"/>
+          <w:i w:val="0"/>
+          <w:iCs w:val="0"/>
+          <w:noProof w:val="0"/>
+          <w:color w:val="000000" w:themeColor="text1" w:themeTint="FF" w:themeShade="FF"/>
+          <w:sz w:val="24"/>
+          <w:szCs w:val="24"/>
+          <w:lang w:val="en-US"/>
+        </w:rPr>
+        <w:t>plataformas</w:t>
+      </w:r>
+      <w:proofErr w:type="spellEnd"/>
+      <w:r>
+        <w:rPr>
+          <w:rFonts w:ascii="Arial" w:hAnsi="Arial" w:eastAsia="Arial" w:cs="Arial"/>
+          <w:b w:val="0"/>
+          <w:bCs w:val="0"/>
+          <w:i w:val="0"/>
+          <w:iCs w:val="0"/>
+          <w:noProof w:val="0"/>
+          <w:color w:val="000000" w:themeColor="text1" w:themeTint="FF" w:themeShade="FF"/>
+          <w:sz w:val="24"/>
+          <w:szCs w:val="24"/>
+          <w:lang w:val="en-US"/>
+        </w:rPr>
+        <w:t xml:space="preserve"> e </w:t>
+      </w:r>
+      <w:proofErr w:type="spellStart"/>
+      <w:r>
+        <w:rPr>
+          <w:rFonts w:ascii="Arial" w:hAnsi="Arial" w:eastAsia="Arial" w:cs="Arial"/>
+          <w:b w:val="0"/>
+          <w:bCs w:val="0"/>
+          <w:i w:val="0"/>
+          <w:iCs w:val="0"/>
+          <w:noProof w:val="0"/>
+          <w:color w:val="000000" w:themeColor="text1" w:themeTint="FF" w:themeShade="FF"/>
+          <w:sz w:val="24"/>
+          <w:szCs w:val="24"/>
+          <w:lang w:val="en-US"/>
+        </w:rPr>
+        <w:t>tem</w:t>
+      </w:r>
+      <w:proofErr w:type="spellEnd"/>
+      <w:r>
+        <w:rPr>
+          <w:rFonts w:ascii="Arial" w:hAnsi="Arial" w:eastAsia="Arial" w:cs="Arial"/>
+          <w:b w:val="0"/>
+          <w:bCs w:val="0"/>
+          <w:i w:val="0"/>
+          <w:iCs w:val="0"/>
+          <w:noProof w:val="0"/>
+          <w:color w:val="000000" w:themeColor="text1" w:themeTint="FF" w:themeShade="FF"/>
+          <w:sz w:val="24"/>
+          <w:szCs w:val="24"/>
+          <w:lang w:val="en-US"/>
+        </w:rPr>
+        <w:t xml:space="preserve"> um </w:t>
+      </w:r>
+      <w:proofErr w:type="spellStart"/>
+      <w:r>
+        <w:rPr>
+          <w:rFonts w:ascii="Arial" w:hAnsi="Arial" w:eastAsia="Arial" w:cs="Arial"/>
+          <w:b w:val="0"/>
+          <w:bCs w:val="0"/>
+          <w:i w:val="0"/>
+          <w:iCs w:val="0"/>
+          <w:noProof w:val="0"/>
+          <w:color w:val="000000" w:themeColor="text1" w:themeTint="FF" w:themeShade="FF"/>
+          <w:sz w:val="24"/>
+          <w:szCs w:val="24"/>
+          <w:lang w:val="en-US"/>
+        </w:rPr>
+        <w:t>código</w:t>
+      </w:r>
+      <w:proofErr w:type="spellEnd"/>
+      <w:r>
+        <w:rPr>
+          <w:rFonts w:ascii="Arial" w:hAnsi="Arial" w:eastAsia="Arial" w:cs="Arial"/>
+          <w:b w:val="0"/>
+          <w:bCs w:val="0"/>
+          <w:i w:val="0"/>
+          <w:iCs w:val="0"/>
+          <w:noProof w:val="0"/>
+          <w:color w:val="000000" w:themeColor="text1" w:themeTint="FF" w:themeShade="FF"/>
+          <w:sz w:val="24"/>
+          <w:szCs w:val="24"/>
+          <w:lang w:val="en-US"/>
+        </w:rPr>
+        <w:t xml:space="preserve"> que </w:t>
+      </w:r>
+      <w:proofErr w:type="spellStart"/>
+      <w:r>
+        <w:rPr>
+          <w:rFonts w:ascii="Arial" w:hAnsi="Arial" w:eastAsia="Arial" w:cs="Arial"/>
+          <w:b w:val="0"/>
+          <w:bCs w:val="0"/>
+          <w:i w:val="0"/>
+          <w:iCs w:val="0"/>
+          <w:noProof w:val="0"/>
+          <w:color w:val="000000" w:themeColor="text1" w:themeTint="FF" w:themeShade="FF"/>
+          <w:sz w:val="24"/>
+          <w:szCs w:val="24"/>
+          <w:lang w:val="en-US"/>
+        </w:rPr>
+        <w:t>não</w:t>
+      </w:r>
+      <w:proofErr w:type="spellEnd"/>
+      <w:r>
+        <w:rPr>
+          <w:rFonts w:ascii="Arial" w:hAnsi="Arial" w:eastAsia="Arial" w:cs="Arial"/>
+          <w:b w:val="0"/>
+          <w:bCs w:val="0"/>
+          <w:i w:val="0"/>
+          <w:iCs w:val="0"/>
+          <w:noProof w:val="0"/>
+          <w:color w:val="000000" w:themeColor="text1" w:themeTint="FF" w:themeShade="FF"/>
+          <w:sz w:val="24"/>
+          <w:szCs w:val="24"/>
+          <w:lang w:val="en-US"/>
+        </w:rPr>
+        <w:t xml:space="preserve"> </w:t>
+      </w:r>
+      <w:proofErr w:type="spellStart"/>
+      <w:r>
+        <w:rPr>
+          <w:rFonts w:ascii="Arial" w:hAnsi="Arial" w:eastAsia="Arial" w:cs="Arial"/>
+          <w:b w:val="0"/>
+          <w:bCs w:val="0"/>
+          <w:i w:val="0"/>
+          <w:iCs w:val="0"/>
+          <w:noProof w:val="0"/>
+          <w:color w:val="000000" w:themeColor="text1" w:themeTint="FF" w:themeShade="FF"/>
+          <w:sz w:val="24"/>
+          <w:szCs w:val="24"/>
+          <w:lang w:val="en-US"/>
+        </w:rPr>
+        <w:t>ocupa</w:t>
+      </w:r>
+      <w:proofErr w:type="spellEnd"/>
+      <w:r>
+        <w:rPr>
+          <w:rFonts w:ascii="Arial" w:hAnsi="Arial" w:eastAsia="Arial" w:cs="Arial"/>
+          <w:b w:val="0"/>
+          <w:bCs w:val="0"/>
+          <w:i w:val="0"/>
+          <w:iCs w:val="0"/>
+          <w:noProof w:val="0"/>
+          <w:color w:val="000000" w:themeColor="text1" w:themeTint="FF" w:themeShade="FF"/>
+          <w:sz w:val="24"/>
+          <w:szCs w:val="24"/>
+          <w:lang w:val="en-US"/>
+        </w:rPr>
+        <w:t xml:space="preserve"> </w:t>
+      </w:r>
+      <w:proofErr w:type="spellStart"/>
+      <w:r>
+        <w:rPr>
+          <w:rFonts w:ascii="Arial" w:hAnsi="Arial" w:eastAsia="Arial" w:cs="Arial"/>
+          <w:b w:val="0"/>
+          <w:bCs w:val="0"/>
+          <w:i w:val="0"/>
+          <w:iCs w:val="0"/>
+          <w:noProof w:val="0"/>
+          <w:color w:val="000000" w:themeColor="text1" w:themeTint="FF" w:themeShade="FF"/>
+          <w:sz w:val="24"/>
+          <w:szCs w:val="24"/>
+          <w:lang w:val="en-US"/>
+        </w:rPr>
+        <w:t>muito</w:t>
+      </w:r>
+      <w:proofErr w:type="spellEnd"/>
+      <w:r>
+        <w:rPr>
+          <w:rFonts w:ascii="Arial" w:hAnsi="Arial" w:eastAsia="Arial" w:cs="Arial"/>
+          <w:b w:val="0"/>
+          <w:bCs w:val="0"/>
+          <w:i w:val="0"/>
+          <w:iCs w:val="0"/>
+          <w:noProof w:val="0"/>
+          <w:color w:val="000000" w:themeColor="text1" w:themeTint="FF" w:themeShade="FF"/>
+          <w:sz w:val="24"/>
+          <w:szCs w:val="24"/>
+          <w:lang w:val="en-US"/>
+        </w:rPr>
+        <w:t xml:space="preserve"> </w:t>
+      </w:r>
+      <w:proofErr w:type="spellStart"/>
+      <w:r>
+        <w:rPr>
+          <w:rFonts w:ascii="Arial" w:hAnsi="Arial" w:eastAsia="Arial" w:cs="Arial"/>
+          <w:b w:val="0"/>
+          <w:bCs w:val="0"/>
+          <w:i w:val="0"/>
+          <w:iCs w:val="0"/>
+          <w:noProof w:val="0"/>
+          <w:color w:val="000000" w:themeColor="text1" w:themeTint="FF" w:themeShade="FF"/>
+          <w:sz w:val="24"/>
+          <w:szCs w:val="24"/>
+          <w:lang w:val="en-US"/>
+        </w:rPr>
+        <w:t>espaço</w:t>
+      </w:r>
+      <w:proofErr w:type="spellEnd"/>
+      <w:r>
+        <w:rPr>
+          <w:rFonts w:ascii="Arial" w:hAnsi="Arial" w:eastAsia="Arial" w:cs="Arial"/>
+          <w:b w:val="0"/>
+          <w:bCs w:val="0"/>
+          <w:i w:val="0"/>
+          <w:iCs w:val="0"/>
+          <w:noProof w:val="0"/>
+          <w:color w:val="000000" w:themeColor="text1" w:themeTint="FF" w:themeShade="FF"/>
+          <w:sz w:val="24"/>
+          <w:szCs w:val="24"/>
+          <w:lang w:val="en-US"/>
+        </w:rPr>
+        <w:t xml:space="preserve"> de </w:t>
+      </w:r>
+      <w:proofErr w:type="spellStart"/>
+      <w:r>
+        <w:rPr>
+          <w:rFonts w:ascii="Arial" w:hAnsi="Arial" w:eastAsia="Arial" w:cs="Arial"/>
+          <w:b w:val="0"/>
+          <w:bCs w:val="0"/>
+          <w:i w:val="0"/>
+          <w:iCs w:val="0"/>
+          <w:noProof w:val="0"/>
+          <w:color w:val="000000" w:themeColor="text1" w:themeTint="FF" w:themeShade="FF"/>
+          <w:sz w:val="24"/>
+          <w:szCs w:val="24"/>
+          <w:lang w:val="en-US"/>
+        </w:rPr>
+        <w:t>armazenamento</w:t>
+      </w:r>
+      <w:proofErr w:type="spellEnd"/>
+      <w:r>
+        <w:rPr>
+          <w:rFonts w:ascii="Arial" w:hAnsi="Arial" w:eastAsia="Arial" w:cs="Arial"/>
+          <w:b w:val="0"/>
+          <w:bCs w:val="0"/>
+          <w:i w:val="0"/>
+          <w:iCs w:val="0"/>
+          <w:noProof w:val="0"/>
+          <w:color w:val="000000" w:themeColor="text1" w:themeTint="FF" w:themeShade="FF"/>
+          <w:sz w:val="24"/>
+          <w:szCs w:val="24"/>
+          <w:lang w:val="en-US"/>
+        </w:rPr>
+        <w:t xml:space="preserve"> (</w:t>
+      </w:r>
+      <w:r>
+        <w:rPr>
+          <w:rFonts w:ascii="Arial" w:hAnsi="Arial" w:eastAsia="Arial" w:cs="Arial"/>
+          <w:b w:val="0"/>
+          <w:bCs w:val="0"/>
+          <w:i w:val="0"/>
+          <w:iCs w:val="0"/>
+          <w:noProof w:val="0"/>
+          <w:color w:val="000000" w:themeColor="text1" w:themeTint="FF" w:themeShade="FF"/>
+          <w:sz w:val="24"/>
+          <w:szCs w:val="24"/>
+          <w:lang w:val="en-US"/>
+        </w:rPr>
+        <w:t>ROVEDA, 2021).</w:t>
+      </w:r>
+    </w:p>
+    <w:p>
+      <w:pPr>
+        <w:pStyle w:val="Normal"/>
+        <w:ind w:firstLine="706"/>
+        <w:jc w:val="both"/>
+        <w:rPr>
+          <w:rFonts w:ascii="Arial" w:hAnsi="Arial" w:eastAsia="Arial" w:cs="Arial"/>
+          <w:b w:val="0"/>
+          <w:bCs w:val="0"/>
+          <w:i w:val="0"/>
+          <w:iCs w:val="0"/>
+          <w:noProof w:val="0"/>
+          <w:color w:val="000000" w:themeColor="text1" w:themeTint="FF" w:themeShade="FF"/>
+          <w:sz w:val="24"/>
+          <w:szCs w:val="24"/>
+          <w:lang w:val="en-US"/>
+        </w:rPr>
+      </w:pPr>
+      <w:r>
+        <w:rPr>
+          <w:rFonts w:ascii="Arial" w:hAnsi="Arial" w:eastAsia="Arial" w:cs="Arial"/>
+          <w:b w:val="0"/>
+          <w:bCs w:val="0"/>
+          <w:i w:val="0"/>
+          <w:iCs w:val="0"/>
+          <w:noProof w:val="0"/>
+          <w:color w:val="000000" w:themeColor="text1" w:themeTint="FF" w:themeShade="FF"/>
+          <w:sz w:val="24"/>
+          <w:szCs w:val="24"/>
+          <w:lang w:val="en-US"/>
+        </w:rPr>
+        <w:t xml:space="preserve">PHP é a linguagem de programação que </w:t>
       </w:r>
     </w:p>
     <w:p>

</xml_diff>